<commit_message>
Updated documentation with Word and PDF versions
</commit_message>
<xml_diff>
--- a/doc/MultiValue BASIC Visual Studio Code Extension.docx
+++ b/doc/MultiValue BASIC Visual Studio Code Extension.docx
@@ -269,14 +269,12 @@
         </w:rPr>
         <w:t xml:space="preserve"> </w:t>
       </w:r>
-      <w:proofErr w:type="spellStart"/>
       <w:r>
         <w:rPr>
           <w:rFonts w:ascii="Arial" w:hAnsi="Arial" w:cs="Arial"/>
         </w:rPr>
         <w:t>MVExtensions</w:t>
       </w:r>
-      <w:proofErr w:type="spellEnd"/>
       <w:r>
         <w:rPr>
           <w:rFonts w:ascii="Arial" w:hAnsi="Arial" w:cs="Arial"/>
@@ -394,20 +392,11 @@
           <w:lang w:val="en-GB"/>
         </w:rPr>
         <w:lastRenderedPageBreak/>
-        <w:t>Cont</w:t>
-      </w:r>
-      <w:bookmarkStart w:id="1" w:name="_GoBack"/>
-      <w:bookmarkEnd w:id="1"/>
-      <w:r>
-        <w:rPr>
-          <w:rFonts w:ascii="Arial" w:hAnsi="Arial" w:cs="Arial"/>
-          <w:lang w:val="en-GB"/>
-        </w:rPr>
-        <w:t>ents</w:t>
-      </w:r>
-    </w:p>
-    <w:bookmarkStart w:id="2" w:name="_Toc443364891"/>
-    <w:bookmarkStart w:id="3" w:name="_Toc67107348"/>
+        <w:t>Contents</w:t>
+      </w:r>
+    </w:p>
+    <w:bookmarkStart w:id="1" w:name="_Toc443364891"/>
+    <w:bookmarkStart w:id="2" w:name="_Toc67107348"/>
     <w:p>
       <w:pPr>
         <w:pStyle w:val="TOC1"/>
@@ -2310,7 +2299,7 @@
           <w:rFonts w:cs="Arial"/>
         </w:rPr>
       </w:pPr>
-      <w:bookmarkStart w:id="4" w:name="_Toc19972205"/>
+      <w:bookmarkStart w:id="3" w:name="_Toc19972205"/>
       <w:r>
         <w:rPr>
           <w:rFonts w:cs="Arial"/>
@@ -2318,9 +2307,9 @@
         <w:lastRenderedPageBreak/>
         <w:t>Preface</w:t>
       </w:r>
+      <w:bookmarkEnd w:id="1"/>
       <w:bookmarkEnd w:id="2"/>
       <w:bookmarkEnd w:id="3"/>
-      <w:bookmarkEnd w:id="4"/>
     </w:p>
     <w:p>
       <w:pPr>
@@ -2511,11 +2500,11 @@
           <w:rFonts w:ascii="Arial" w:hAnsi="Arial" w:cs="Arial"/>
         </w:rPr>
       </w:pPr>
-      <w:bookmarkStart w:id="5" w:name="_Toc407238158"/>
-      <w:bookmarkStart w:id="6" w:name="_Toc443364892"/>
-      <w:bookmarkStart w:id="7" w:name="_Ref443906876"/>
-      <w:bookmarkStart w:id="8" w:name="_Ref443984703"/>
-      <w:bookmarkStart w:id="9" w:name="_Toc67107349"/>
+      <w:bookmarkStart w:id="4" w:name="_Toc407238158"/>
+      <w:bookmarkStart w:id="5" w:name="_Toc443364892"/>
+      <w:bookmarkStart w:id="6" w:name="_Ref443906876"/>
+      <w:bookmarkStart w:id="7" w:name="_Ref443984703"/>
+      <w:bookmarkStart w:id="8" w:name="_Toc67107349"/>
     </w:p>
     <w:p>
       <w:pPr>
@@ -2601,14 +2590,14 @@
       <w:pPr>
         <w:pStyle w:val="Heading1"/>
       </w:pPr>
-      <w:bookmarkStart w:id="10" w:name="_Ref25797046"/>
-      <w:bookmarkStart w:id="11" w:name="_Toc19972206"/>
+      <w:bookmarkStart w:id="9" w:name="_Ref25797046"/>
+      <w:bookmarkStart w:id="10" w:name="_Toc19972206"/>
       <w:r>
         <w:lastRenderedPageBreak/>
         <w:t>Introduction</w:t>
       </w:r>
+      <w:bookmarkEnd w:id="9"/>
       <w:bookmarkEnd w:id="10"/>
-      <w:bookmarkEnd w:id="11"/>
     </w:p>
     <w:p>
       <w:pPr>
@@ -2745,35 +2734,7 @@
         <w:rPr>
           <w:rFonts w:asciiTheme="minorHAnsi" w:hAnsiTheme="minorHAnsi" w:cstheme="minorHAnsi"/>
         </w:rPr>
-        <w:t xml:space="preserve">  This extension provides connectivity to your MultiValue database, reading and writing code and is currently available for jBASE, </w:t>
-      </w:r>
-      <w:proofErr w:type="spellStart"/>
-      <w:r>
-        <w:rPr>
-          <w:rFonts w:asciiTheme="minorHAnsi" w:hAnsiTheme="minorHAnsi" w:cstheme="minorHAnsi"/>
-        </w:rPr>
-        <w:t>OpenQM</w:t>
-      </w:r>
-      <w:proofErr w:type="spellEnd"/>
-      <w:r>
-        <w:rPr>
-          <w:rFonts w:asciiTheme="minorHAnsi" w:hAnsiTheme="minorHAnsi" w:cstheme="minorHAnsi"/>
-        </w:rPr>
-        <w:t xml:space="preserve">, MVON#, D3, Universe and </w:t>
-      </w:r>
-      <w:proofErr w:type="spellStart"/>
-      <w:r>
-        <w:rPr>
-          <w:rFonts w:asciiTheme="minorHAnsi" w:hAnsiTheme="minorHAnsi" w:cstheme="minorHAnsi"/>
-        </w:rPr>
-        <w:t>Unidata</w:t>
-      </w:r>
-      <w:proofErr w:type="spellEnd"/>
-      <w:r>
-        <w:rPr>
-          <w:rFonts w:asciiTheme="minorHAnsi" w:hAnsiTheme="minorHAnsi" w:cstheme="minorHAnsi"/>
-        </w:rPr>
-        <w:t>.  If the source code files are stored in O/S directories that are accessible by the user’s system, then it can access other variants of MultiValue database.</w:t>
+        <w:t xml:space="preserve">  This extension provides connectivity to your MultiValue database, reading and writing code and is currently available for jBASE, OpenQM, MVON#, D3, Universe and Unidata.  If the source code files are stored in O/S directories that are accessible by the user’s system, then it can access other variants of MultiValue database.</w:t>
       </w:r>
     </w:p>
     <w:p>
@@ -2880,23 +2841,13 @@
           <w:szCs w:val="21"/>
         </w:rPr>
       </w:pPr>
-      <w:proofErr w:type="spellStart"/>
       <w:r>
         <w:rPr>
           <w:rFonts w:asciiTheme="minorHAnsi" w:hAnsiTheme="minorHAnsi" w:cstheme="minorHAnsi"/>
           <w:color w:val="333333"/>
           <w:szCs w:val="21"/>
         </w:rPr>
-        <w:t>Intellisense</w:t>
-      </w:r>
-      <w:proofErr w:type="spellEnd"/>
-      <w:r>
-        <w:rPr>
-          <w:rFonts w:asciiTheme="minorHAnsi" w:hAnsiTheme="minorHAnsi" w:cstheme="minorHAnsi"/>
-          <w:color w:val="333333"/>
-          <w:szCs w:val="21"/>
-        </w:rPr>
-        <w:t xml:space="preserve"> for the </w:t>
+        <w:t xml:space="preserve">Intellisense for the </w:t>
       </w:r>
       <w:r>
         <w:rPr>
@@ -2972,23 +2923,13 @@
           <w:szCs w:val="21"/>
         </w:rPr>
       </w:pPr>
-      <w:proofErr w:type="spellStart"/>
       <w:r>
         <w:rPr>
           <w:rFonts w:asciiTheme="minorHAnsi" w:hAnsiTheme="minorHAnsi" w:cstheme="minorHAnsi"/>
           <w:color w:val="333333"/>
           <w:szCs w:val="21"/>
         </w:rPr>
-        <w:t>Goto</w:t>
-      </w:r>
-      <w:proofErr w:type="spellEnd"/>
-      <w:r>
-        <w:rPr>
-          <w:rFonts w:asciiTheme="minorHAnsi" w:hAnsiTheme="minorHAnsi" w:cstheme="minorHAnsi"/>
-          <w:color w:val="333333"/>
-          <w:szCs w:val="21"/>
-        </w:rPr>
-        <w:t>/Peek Definition. Automatically jump to and peek internal subroutines</w:t>
+        <w:t>Goto/Peek Definition. Automatically jump to and peek internal subroutines</w:t>
       </w:r>
     </w:p>
     <w:p>
@@ -3004,23 +2945,13 @@
           <w:szCs w:val="21"/>
         </w:rPr>
       </w:pPr>
-      <w:proofErr w:type="spellStart"/>
       <w:r>
         <w:rPr>
           <w:rFonts w:asciiTheme="minorHAnsi" w:hAnsiTheme="minorHAnsi" w:cstheme="minorHAnsi"/>
           <w:color w:val="333333"/>
           <w:szCs w:val="21"/>
         </w:rPr>
-        <w:t>Goto</w:t>
-      </w:r>
-      <w:proofErr w:type="spellEnd"/>
-      <w:r>
-        <w:rPr>
-          <w:rFonts w:asciiTheme="minorHAnsi" w:hAnsiTheme="minorHAnsi" w:cstheme="minorHAnsi"/>
-          <w:color w:val="333333"/>
-          <w:szCs w:val="21"/>
-        </w:rPr>
-        <w:t>/Peek Definition. Automatically peek/load CALL, CHAIN and INCLUDE routines</w:t>
+        <w:t>Goto/Peek Definition. Automatically peek/load CALL, CHAIN and INCLUDE routines</w:t>
       </w:r>
     </w:p>
     <w:p>
@@ -3137,7 +3068,7 @@
           <w:lang w:val="en-GB"/>
         </w:rPr>
       </w:pPr>
-      <w:bookmarkStart w:id="12" w:name="_Toc19972207"/>
+      <w:bookmarkStart w:id="11" w:name="_Toc19972207"/>
       <w:r>
         <w:rPr>
           <w:lang w:val="en-GB"/>
@@ -3157,7 +3088,7 @@
         </w:rPr>
         <w:t>equisites</w:t>
       </w:r>
-      <w:bookmarkEnd w:id="12"/>
+      <w:bookmarkEnd w:id="11"/>
     </w:p>
     <w:p>
       <w:pPr>
@@ -3167,11 +3098,11 @@
         </w:rPr>
       </w:pPr>
     </w:p>
+    <w:bookmarkEnd w:id="4"/>
     <w:bookmarkEnd w:id="5"/>
     <w:bookmarkEnd w:id="6"/>
     <w:bookmarkEnd w:id="7"/>
     <w:bookmarkEnd w:id="8"/>
-    <w:bookmarkEnd w:id="9"/>
     <w:p>
       <w:pPr>
         <w:ind w:left="0"/>
@@ -3283,7 +3214,7 @@
           <w:lang w:val="en-ZA" w:eastAsia="en-ZA"/>
         </w:rPr>
       </w:pPr>
-      <w:bookmarkStart w:id="13" w:name="_Toc19972208"/>
+      <w:bookmarkStart w:id="12" w:name="_Toc19972208"/>
       <w:r>
         <w:rPr>
           <w:noProof/>
@@ -3292,7 +3223,7 @@
         <w:lastRenderedPageBreak/>
         <w:t>Installing Visual Studio Code</w:t>
       </w:r>
-      <w:bookmarkEnd w:id="13"/>
+      <w:bookmarkEnd w:id="12"/>
     </w:p>
     <w:p>
       <w:pPr>
@@ -3966,7 +3897,7 @@
           <w:lang w:val="en-ZA" w:eastAsia="en-ZA"/>
         </w:rPr>
       </w:pPr>
-      <w:bookmarkStart w:id="14" w:name="_Toc19972209"/>
+      <w:bookmarkStart w:id="13" w:name="_Toc19972209"/>
       <w:r>
         <w:rPr>
           <w:noProof/>
@@ -3975,7 +3906,7 @@
         <w:lastRenderedPageBreak/>
         <w:t>Configuring Visual Studio Code for MV.</w:t>
       </w:r>
-      <w:bookmarkEnd w:id="14"/>
+      <w:bookmarkEnd w:id="13"/>
     </w:p>
     <w:p>
       <w:pPr>
@@ -4539,7 +4470,7 @@
           <w:lang w:val="en-ZA" w:eastAsia="en-ZA"/>
         </w:rPr>
       </w:pPr>
-      <w:bookmarkStart w:id="15" w:name="_Toc19972210"/>
+      <w:bookmarkStart w:id="14" w:name="_Toc19972210"/>
       <w:r>
         <w:rPr>
           <w:noProof/>
@@ -4576,7 +4507,7 @@
         </w:rPr>
         <w:t xml:space="preserve"> Server</w:t>
       </w:r>
-      <w:bookmarkEnd w:id="15"/>
+      <w:bookmarkEnd w:id="14"/>
     </w:p>
     <w:p>
       <w:pPr>
@@ -5642,19 +5573,8 @@
           <w:sz w:val="21"/>
           <w:szCs w:val="21"/>
         </w:rPr>
-        <w:t>    "folders</w:t>
-      </w:r>
-      <w:proofErr w:type="gramStart"/>
-      <w:r>
-        <w:rPr>
-          <w:rFonts w:ascii="Consolas" w:hAnsi="Consolas"/>
-          <w:color w:val="000000" w:themeColor="text1"/>
-          <w:sz w:val="21"/>
-          <w:szCs w:val="21"/>
-        </w:rPr>
-        <w:t>":[</w:t>
-      </w:r>
-      <w:proofErr w:type="gramEnd"/>
+        <w:t>    "folders":[</w:t>
+      </w:r>
     </w:p>
     <w:p>
       <w:pPr>
@@ -5697,9 +5617,8 @@
           <w:sz w:val="21"/>
           <w:szCs w:val="21"/>
         </w:rPr>
-        <w:t>            "</w:t>
-      </w:r>
-      <w:proofErr w:type="spellStart"/>
+        <w:t xml:space="preserve">            "uri": </w:t>
+      </w:r>
       <w:r>
         <w:rPr>
           <w:rFonts w:ascii="Consolas" w:hAnsi="Consolas"/>
@@ -5707,9 +5626,8 @@
           <w:sz w:val="21"/>
           <w:szCs w:val="21"/>
         </w:rPr>
-        <w:t>uri</w:t>
-      </w:r>
-      <w:proofErr w:type="spellEnd"/>
+        <w:t>"Rest</w:t>
+      </w:r>
       <w:r>
         <w:rPr>
           <w:rFonts w:ascii="Consolas" w:hAnsi="Consolas"/>
@@ -5717,45 +5635,7 @@
           <w:sz w:val="21"/>
           <w:szCs w:val="21"/>
         </w:rPr>
-        <w:t xml:space="preserve">": </w:t>
-      </w:r>
-      <w:r>
-        <w:rPr>
-          <w:rFonts w:ascii="Consolas" w:hAnsi="Consolas"/>
-          <w:color w:val="000000" w:themeColor="text1"/>
-          <w:sz w:val="21"/>
-          <w:szCs w:val="21"/>
-        </w:rPr>
-        <w:t>"</w:t>
-      </w:r>
-      <w:proofErr w:type="spellStart"/>
-      <w:r>
-        <w:rPr>
-          <w:rFonts w:ascii="Consolas" w:hAnsi="Consolas"/>
-          <w:color w:val="000000" w:themeColor="text1"/>
-          <w:sz w:val="21"/>
-          <w:szCs w:val="21"/>
-        </w:rPr>
-        <w:t>Rest</w:t>
-      </w:r>
-      <w:r>
-        <w:rPr>
-          <w:rFonts w:ascii="Consolas" w:hAnsi="Consolas"/>
-          <w:color w:val="000000" w:themeColor="text1"/>
-          <w:sz w:val="21"/>
-          <w:szCs w:val="21"/>
-        </w:rPr>
-        <w:t>FS</w:t>
-      </w:r>
-      <w:proofErr w:type="spellEnd"/>
-      <w:r>
-        <w:rPr>
-          <w:rFonts w:ascii="Consolas" w:hAnsi="Consolas"/>
-          <w:color w:val="000000" w:themeColor="text1"/>
-          <w:sz w:val="21"/>
-          <w:szCs w:val="21"/>
-        </w:rPr>
-        <w:t>:/",</w:t>
+        <w:t>FS:/",</w:t>
       </w:r>
     </w:p>
     <w:p>
@@ -5865,10 +5745,8 @@
           <w:sz w:val="21"/>
           <w:szCs w:val="21"/>
         </w:rPr>
-        <w:t>        "</w:t>
-      </w:r>
-      <w:proofErr w:type="spellStart"/>
-      <w:proofErr w:type="gramStart"/>
+        <w:t>        "mvon.</w:t>
+      </w:r>
       <w:r>
         <w:rPr>
           <w:rFonts w:ascii="Consolas" w:hAnsi="Consolas"/>
@@ -5876,19 +5754,8 @@
           <w:sz w:val="21"/>
           <w:szCs w:val="21"/>
         </w:rPr>
-        <w:t>mvon.</w:t>
-      </w:r>
-      <w:r>
-        <w:rPr>
-          <w:rFonts w:ascii="Consolas" w:hAnsi="Consolas"/>
-          <w:color w:val="000000" w:themeColor="text1"/>
-          <w:sz w:val="21"/>
-          <w:szCs w:val="21"/>
-        </w:rPr>
         <w:t>RestPath</w:t>
       </w:r>
-      <w:proofErr w:type="spellEnd"/>
-      <w:proofErr w:type="gramEnd"/>
       <w:r>
         <w:rPr>
           <w:rFonts w:ascii="Consolas" w:hAnsi="Consolas"/>
@@ -5954,10 +5821,8 @@
           <w:sz w:val="21"/>
           <w:szCs w:val="21"/>
         </w:rPr>
-        <w:t>        "</w:t>
-      </w:r>
-      <w:proofErr w:type="spellStart"/>
-      <w:proofErr w:type="gramStart"/>
+        <w:t>        "mvon.GatewayType": "</w:t>
+      </w:r>
       <w:r>
         <w:rPr>
           <w:rFonts w:ascii="Consolas" w:hAnsi="Consolas" w:cs="Consolas"/>
@@ -5965,10 +5830,8 @@
           <w:sz w:val="21"/>
           <w:szCs w:val="21"/>
         </w:rPr>
-        <w:t>mvon.GatewayType</w:t>
-      </w:r>
-      <w:proofErr w:type="spellEnd"/>
-      <w:proofErr w:type="gramEnd"/>
+        <w:t>Universe</w:t>
+      </w:r>
       <w:r>
         <w:rPr>
           <w:rFonts w:ascii="Consolas" w:hAnsi="Consolas" w:cs="Consolas"/>
@@ -5976,24 +5839,6 @@
           <w:sz w:val="21"/>
           <w:szCs w:val="21"/>
         </w:rPr>
-        <w:t>": "</w:t>
-      </w:r>
-      <w:r>
-        <w:rPr>
-          <w:rFonts w:ascii="Consolas" w:hAnsi="Consolas" w:cs="Consolas"/>
-          <w:color w:val="000000" w:themeColor="text1"/>
-          <w:sz w:val="21"/>
-          <w:szCs w:val="21"/>
-        </w:rPr>
-        <w:t>Universe</w:t>
-      </w:r>
-      <w:r>
-        <w:rPr>
-          <w:rFonts w:ascii="Consolas" w:hAnsi="Consolas" w:cs="Consolas"/>
-          <w:color w:val="000000" w:themeColor="text1"/>
-          <w:sz w:val="21"/>
-          <w:szCs w:val="21"/>
-        </w:rPr>
         <w:t>",</w:t>
       </w:r>
     </w:p>
@@ -6016,29 +5861,7 @@
           <w:sz w:val="21"/>
           <w:szCs w:val="21"/>
         </w:rPr>
-        <w:t>        "</w:t>
-      </w:r>
-      <w:proofErr w:type="spellStart"/>
-      <w:proofErr w:type="gramStart"/>
-      <w:r>
-        <w:rPr>
-          <w:rFonts w:ascii="Consolas" w:hAnsi="Consolas"/>
-          <w:color w:val="000000" w:themeColor="text1"/>
-          <w:sz w:val="21"/>
-          <w:szCs w:val="21"/>
-        </w:rPr>
-        <w:t>mvon.UseGateway</w:t>
-      </w:r>
-      <w:proofErr w:type="spellEnd"/>
-      <w:proofErr w:type="gramEnd"/>
-      <w:r>
-        <w:rPr>
-          <w:rFonts w:ascii="Consolas" w:hAnsi="Consolas"/>
-          <w:color w:val="000000" w:themeColor="text1"/>
-          <w:sz w:val="21"/>
-          <w:szCs w:val="21"/>
-        </w:rPr>
-        <w:t>": true,</w:t>
+        <w:t>        "mvon.UseGateway": true,</w:t>
       </w:r>
     </w:p>
     <w:p>
@@ -6060,29 +5883,7 @@
           <w:sz w:val="21"/>
           <w:szCs w:val="21"/>
         </w:rPr>
-        <w:t>        "</w:t>
-      </w:r>
-      <w:proofErr w:type="spellStart"/>
-      <w:proofErr w:type="gramStart"/>
-      <w:r>
-        <w:rPr>
-          <w:rFonts w:ascii="Consolas" w:hAnsi="Consolas"/>
-          <w:color w:val="000000" w:themeColor="text1"/>
-          <w:sz w:val="21"/>
-          <w:szCs w:val="21"/>
-        </w:rPr>
-        <w:t>mvon.RemoteHost</w:t>
-      </w:r>
-      <w:proofErr w:type="spellEnd"/>
-      <w:proofErr w:type="gramEnd"/>
-      <w:r>
-        <w:rPr>
-          <w:rFonts w:ascii="Consolas" w:hAnsi="Consolas"/>
-          <w:color w:val="000000" w:themeColor="text1"/>
-          <w:sz w:val="21"/>
-          <w:szCs w:val="21"/>
-        </w:rPr>
-        <w:t>": "192.168.1.2",</w:t>
+        <w:t>        "mvon.RemoteHost": "192.168.1.2",</w:t>
       </w:r>
     </w:p>
     <w:p>
@@ -6104,10 +5905,8 @@
           <w:sz w:val="21"/>
           <w:szCs w:val="21"/>
         </w:rPr>
-        <w:t xml:space="preserve">         "</w:t>
-      </w:r>
-      <w:proofErr w:type="spellStart"/>
-      <w:proofErr w:type="gramStart"/>
+        <w:t xml:space="preserve">         "mvon.UserName": "</w:t>
+      </w:r>
       <w:r>
         <w:rPr>
           <w:rFonts w:ascii="Consolas" w:hAnsi="Consolas"/>
@@ -6115,30 +5914,8 @@
           <w:sz w:val="21"/>
           <w:szCs w:val="21"/>
         </w:rPr>
-        <w:t>mvon.UserName</w:t>
-      </w:r>
-      <w:proofErr w:type="spellEnd"/>
-      <w:proofErr w:type="gramEnd"/>
-      <w:r>
-        <w:rPr>
-          <w:rFonts w:ascii="Consolas" w:hAnsi="Consolas"/>
-          <w:color w:val="000000" w:themeColor="text1"/>
-          <w:sz w:val="21"/>
-          <w:szCs w:val="21"/>
-        </w:rPr>
-        <w:t>": "</w:t>
-      </w:r>
-      <w:proofErr w:type="spellStart"/>
-      <w:r>
-        <w:rPr>
-          <w:rFonts w:ascii="Consolas" w:hAnsi="Consolas"/>
-          <w:color w:val="000000" w:themeColor="text1"/>
-          <w:sz w:val="21"/>
-          <w:szCs w:val="21"/>
-        </w:rPr>
         <w:t>myUserName</w:t>
       </w:r>
-      <w:proofErr w:type="spellEnd"/>
       <w:r>
         <w:rPr>
           <w:rFonts w:ascii="Consolas" w:hAnsi="Consolas"/>
@@ -6168,10 +5945,8 @@
           <w:sz w:val="21"/>
           <w:szCs w:val="21"/>
         </w:rPr>
-        <w:t xml:space="preserve">         "</w:t>
-      </w:r>
-      <w:proofErr w:type="spellStart"/>
-      <w:proofErr w:type="gramStart"/>
+        <w:t xml:space="preserve">         "mvon.Password": "</w:t>
+      </w:r>
       <w:r>
         <w:rPr>
           <w:rFonts w:ascii="Consolas" w:hAnsi="Consolas"/>
@@ -6179,30 +5954,8 @@
           <w:sz w:val="21"/>
           <w:szCs w:val="21"/>
         </w:rPr>
-        <w:t>mvon.Password</w:t>
-      </w:r>
-      <w:proofErr w:type="spellEnd"/>
-      <w:proofErr w:type="gramEnd"/>
-      <w:r>
-        <w:rPr>
-          <w:rFonts w:ascii="Consolas" w:hAnsi="Consolas"/>
-          <w:color w:val="000000" w:themeColor="text1"/>
-          <w:sz w:val="21"/>
-          <w:szCs w:val="21"/>
-        </w:rPr>
-        <w:t>": "</w:t>
-      </w:r>
-      <w:proofErr w:type="spellStart"/>
-      <w:r>
-        <w:rPr>
-          <w:rFonts w:ascii="Consolas" w:hAnsi="Consolas"/>
-          <w:color w:val="000000" w:themeColor="text1"/>
-          <w:sz w:val="21"/>
-          <w:szCs w:val="21"/>
-        </w:rPr>
         <w:t>mvPassword</w:t>
       </w:r>
-      <w:proofErr w:type="spellEnd"/>
       <w:r>
         <w:rPr>
           <w:rFonts w:ascii="Consolas" w:hAnsi="Consolas"/>
@@ -6232,29 +5985,7 @@
           <w:sz w:val="21"/>
           <w:szCs w:val="21"/>
         </w:rPr>
-        <w:t xml:space="preserve">         "</w:t>
-      </w:r>
-      <w:proofErr w:type="spellStart"/>
-      <w:proofErr w:type="gramStart"/>
-      <w:r>
-        <w:rPr>
-          <w:rFonts w:ascii="Consolas" w:hAnsi="Consolas"/>
-          <w:color w:val="000000" w:themeColor="text1"/>
-          <w:sz w:val="21"/>
-          <w:szCs w:val="21"/>
-        </w:rPr>
-        <w:t>mvon.Account</w:t>
-      </w:r>
-      <w:proofErr w:type="spellEnd"/>
-      <w:proofErr w:type="gramEnd"/>
-      <w:r>
-        <w:rPr>
-          <w:rFonts w:ascii="Consolas" w:hAnsi="Consolas"/>
-          <w:color w:val="000000" w:themeColor="text1"/>
-          <w:sz w:val="21"/>
-          <w:szCs w:val="21"/>
-        </w:rPr>
-        <w:t>": "</w:t>
+        <w:t xml:space="preserve">         "mvon.Account": "</w:t>
       </w:r>
       <w:r>
         <w:rPr>
@@ -6303,29 +6034,7 @@
           <w:sz w:val="21"/>
           <w:szCs w:val="21"/>
         </w:rPr>
-        <w:t>         "</w:t>
-      </w:r>
-      <w:proofErr w:type="spellStart"/>
-      <w:proofErr w:type="gramStart"/>
-      <w:r>
-        <w:rPr>
-          <w:rFonts w:ascii="Consolas" w:hAnsi="Consolas"/>
-          <w:color w:val="000000" w:themeColor="text1"/>
-          <w:sz w:val="21"/>
-          <w:szCs w:val="21"/>
-        </w:rPr>
-        <w:t>files.associations</w:t>
-      </w:r>
-      <w:proofErr w:type="spellEnd"/>
-      <w:proofErr w:type="gramEnd"/>
-      <w:r>
-        <w:rPr>
-          <w:rFonts w:ascii="Consolas" w:hAnsi="Consolas"/>
-          <w:color w:val="000000" w:themeColor="text1"/>
-          <w:sz w:val="21"/>
-          <w:szCs w:val="21"/>
-        </w:rPr>
-        <w:t>": {</w:t>
+        <w:t>         "files.associations": {</w:t>
       </w:r>
     </w:p>
     <w:p>
@@ -6347,27 +6056,7 @@
           <w:sz w:val="21"/>
           <w:szCs w:val="21"/>
         </w:rPr>
-        <w:t>            "*": "</w:t>
-      </w:r>
-      <w:proofErr w:type="spellStart"/>
-      <w:r>
-        <w:rPr>
-          <w:rFonts w:ascii="Consolas" w:hAnsi="Consolas"/>
-          <w:color w:val="000000" w:themeColor="text1"/>
-          <w:sz w:val="21"/>
-          <w:szCs w:val="21"/>
-        </w:rPr>
-        <w:t>mvon</w:t>
-      </w:r>
-      <w:proofErr w:type="spellEnd"/>
-      <w:r>
-        <w:rPr>
-          <w:rFonts w:ascii="Consolas" w:hAnsi="Consolas"/>
-          <w:color w:val="000000" w:themeColor="text1"/>
-          <w:sz w:val="21"/>
-          <w:szCs w:val="21"/>
-        </w:rPr>
-        <w:t>"</w:t>
+        <w:t>            "*": "mvon"</w:t>
       </w:r>
     </w:p>
     <w:p>
@@ -6507,7 +6196,7 @@
           <w:lang w:val="en-ZA" w:eastAsia="en-ZA"/>
         </w:rPr>
       </w:pPr>
-      <w:bookmarkStart w:id="16" w:name="_Toc19972211"/>
+      <w:bookmarkStart w:id="15" w:name="_Toc19972211"/>
       <w:r>
         <w:rPr>
           <w:noProof/>
@@ -6515,7 +6204,7 @@
         </w:rPr>
         <w:t>Testing the connection</w:t>
       </w:r>
-      <w:bookmarkEnd w:id="16"/>
+      <w:bookmarkEnd w:id="15"/>
     </w:p>
     <w:p>
       <w:pPr>
@@ -6996,21 +6685,44 @@
     </w:p>
     <w:p>
       <w:pPr>
+        <w:spacing w:before="0"/>
+        <w:ind w:left="0"/>
+        <w:rPr>
+          <w:rFonts w:ascii="Arial" w:hAnsi="Arial"/>
+          <w:b/>
+          <w:noProof/>
+          <w:sz w:val="28"/>
+          <w:lang w:val="en-ZA" w:eastAsia="en-ZA"/>
+        </w:rPr>
+      </w:pPr>
+      <w:bookmarkStart w:id="16" w:name="_Toc19972212"/>
+      <w:r>
+        <w:rPr>
+          <w:noProof/>
+          <w:lang w:val="en-ZA" w:eastAsia="en-ZA"/>
+        </w:rPr>
+        <w:br w:type="page"/>
+      </w:r>
+    </w:p>
+    <w:p>
+      <w:pPr>
         <w:pStyle w:val="Heading2"/>
         <w:rPr>
           <w:noProof/>
           <w:lang w:val="en-ZA" w:eastAsia="en-ZA"/>
         </w:rPr>
       </w:pPr>
-      <w:bookmarkStart w:id="17" w:name="_Toc19972212"/>
-      <w:r>
-        <w:rPr>
-          <w:noProof/>
-          <w:lang w:val="en-ZA" w:eastAsia="en-ZA"/>
-        </w:rPr>
+      <w:bookmarkStart w:id="17" w:name="_GoBack"/>
+      <w:bookmarkEnd w:id="17"/>
+      <w:r>
+        <w:rPr>
+          <w:noProof/>
+          <w:lang w:val="en-ZA" w:eastAsia="en-ZA"/>
+        </w:rPr>
+        <w:lastRenderedPageBreak/>
         <w:t>Universe</w:t>
       </w:r>
-      <w:bookmarkEnd w:id="17"/>
+      <w:bookmarkEnd w:id="16"/>
     </w:p>
     <w:p>
       <w:pPr>
@@ -7050,18 +6762,8 @@
           <w:sz w:val="21"/>
           <w:szCs w:val="21"/>
         </w:rPr>
-        <w:t>    "folders</w:t>
-      </w:r>
-      <w:proofErr w:type="gramStart"/>
-      <w:r>
-        <w:rPr>
-          <w:rFonts w:ascii="Consolas" w:hAnsi="Consolas"/>
-          <w:sz w:val="21"/>
-          <w:szCs w:val="21"/>
-        </w:rPr>
-        <w:t>":[</w:t>
-      </w:r>
-      <w:proofErr w:type="gramEnd"/>
+        <w:t>    "folders":[</w:t>
+      </w:r>
     </w:p>
     <w:p>
       <w:pPr>
@@ -7100,43 +6802,7 @@
           <w:sz w:val="21"/>
           <w:szCs w:val="21"/>
         </w:rPr>
-        <w:t xml:space="preserve">            "</w:t>
-      </w:r>
-      <w:proofErr w:type="spellStart"/>
-      <w:r>
-        <w:rPr>
-          <w:rFonts w:ascii="Consolas" w:hAnsi="Consolas"/>
-          <w:sz w:val="21"/>
-          <w:szCs w:val="21"/>
-        </w:rPr>
-        <w:t>uri</w:t>
-      </w:r>
-      <w:proofErr w:type="spellEnd"/>
-      <w:r>
-        <w:rPr>
-          <w:rFonts w:ascii="Consolas" w:hAnsi="Consolas"/>
-          <w:sz w:val="21"/>
-          <w:szCs w:val="21"/>
-        </w:rPr>
-        <w:t>": "</w:t>
-      </w:r>
-      <w:proofErr w:type="spellStart"/>
-      <w:r>
-        <w:rPr>
-          <w:rFonts w:ascii="Consolas" w:hAnsi="Consolas"/>
-          <w:sz w:val="21"/>
-          <w:szCs w:val="21"/>
-        </w:rPr>
-        <w:t>RestFS</w:t>
-      </w:r>
-      <w:proofErr w:type="spellEnd"/>
-      <w:r>
-        <w:rPr>
-          <w:rFonts w:ascii="Consolas" w:hAnsi="Consolas"/>
-          <w:sz w:val="21"/>
-          <w:szCs w:val="21"/>
-        </w:rPr>
-        <w:t>:/",</w:t>
+        <w:t xml:space="preserve">            "uri": "RestFS:/",</w:t>
       </w:r>
       <w:r>
         <w:rPr>
@@ -7256,27 +6922,7 @@
           <w:sz w:val="21"/>
           <w:szCs w:val="21"/>
         </w:rPr>
-        <w:t xml:space="preserve">        “</w:t>
-      </w:r>
-      <w:proofErr w:type="spellStart"/>
-      <w:proofErr w:type="gramStart"/>
-      <w:r>
-        <w:rPr>
-          <w:rFonts w:ascii="Consolas" w:hAnsi="Consolas"/>
-          <w:sz w:val="21"/>
-          <w:szCs w:val="21"/>
-        </w:rPr>
-        <w:t>mvon.RestPath</w:t>
-      </w:r>
-      <w:proofErr w:type="spellEnd"/>
-      <w:proofErr w:type="gramEnd"/>
-      <w:r>
-        <w:rPr>
-          <w:rFonts w:ascii="Consolas" w:hAnsi="Consolas"/>
-          <w:sz w:val="21"/>
-          <w:szCs w:val="21"/>
-        </w:rPr>
-        <w:t>": “http://localhost:9005/”,</w:t>
+        <w:t xml:space="preserve">        “mvon.RestPath": “http://localhost:9005/”,</w:t>
       </w:r>
     </w:p>
     <w:p>
@@ -7296,27 +6942,7 @@
           <w:sz w:val="21"/>
           <w:szCs w:val="21"/>
         </w:rPr>
-        <w:t>        "</w:t>
-      </w:r>
-      <w:proofErr w:type="spellStart"/>
-      <w:proofErr w:type="gramStart"/>
-      <w:r>
-        <w:rPr>
-          <w:rFonts w:ascii="Consolas" w:hAnsi="Consolas"/>
-          <w:sz w:val="21"/>
-          <w:szCs w:val="21"/>
-        </w:rPr>
-        <w:t>mvon.UseGateway</w:t>
-      </w:r>
-      <w:proofErr w:type="spellEnd"/>
-      <w:proofErr w:type="gramEnd"/>
-      <w:r>
-        <w:rPr>
-          <w:rFonts w:ascii="Consolas" w:hAnsi="Consolas"/>
-          <w:sz w:val="21"/>
-          <w:szCs w:val="21"/>
-        </w:rPr>
-        <w:t>": true,</w:t>
+        <w:t>        "mvon.UseGateway": true,</w:t>
       </w:r>
       <w:r>
         <w:rPr>
@@ -7360,28 +6986,7 @@
           <w:sz w:val="21"/>
           <w:szCs w:val="21"/>
         </w:rPr>
-        <w:lastRenderedPageBreak/>
-        <w:t>        "</w:t>
-      </w:r>
-      <w:proofErr w:type="spellStart"/>
-      <w:proofErr w:type="gramStart"/>
-      <w:r>
-        <w:rPr>
-          <w:rFonts w:ascii="Consolas" w:hAnsi="Consolas"/>
-          <w:sz w:val="21"/>
-          <w:szCs w:val="21"/>
-        </w:rPr>
-        <w:t>mvon.GatewayType</w:t>
-      </w:r>
-      <w:proofErr w:type="spellEnd"/>
-      <w:proofErr w:type="gramEnd"/>
-      <w:r>
-        <w:rPr>
-          <w:rFonts w:ascii="Consolas" w:hAnsi="Consolas"/>
-          <w:sz w:val="21"/>
-          <w:szCs w:val="21"/>
-        </w:rPr>
-        <w:t>": "Universe",</w:t>
+        <w:t>        "mvon.GatewayType": "Universe",</w:t>
       </w:r>
     </w:p>
     <w:p>
@@ -7401,27 +7006,7 @@
           <w:sz w:val="21"/>
           <w:szCs w:val="21"/>
         </w:rPr>
-        <w:t>        "</w:t>
-      </w:r>
-      <w:proofErr w:type="spellStart"/>
-      <w:proofErr w:type="gramStart"/>
-      <w:r>
-        <w:rPr>
-          <w:rFonts w:ascii="Consolas" w:hAnsi="Consolas"/>
-          <w:sz w:val="21"/>
-          <w:szCs w:val="21"/>
-        </w:rPr>
-        <w:t>mvon.RemoteHost</w:t>
-      </w:r>
-      <w:proofErr w:type="spellEnd"/>
-      <w:proofErr w:type="gramEnd"/>
-      <w:r>
-        <w:rPr>
-          <w:rFonts w:ascii="Consolas" w:hAnsi="Consolas"/>
-          <w:sz w:val="21"/>
-          <w:szCs w:val="21"/>
-        </w:rPr>
-        <w:t>": "192.168.1.</w:t>
+        <w:t>        "mvon.RemoteHost": "192.168.1.</w:t>
       </w:r>
       <w:r>
         <w:rPr>
@@ -7465,27 +7050,7 @@
           <w:sz w:val="21"/>
           <w:szCs w:val="21"/>
         </w:rPr>
-        <w:t xml:space="preserve">        "</w:t>
-      </w:r>
-      <w:proofErr w:type="spellStart"/>
-      <w:proofErr w:type="gramStart"/>
-      <w:r>
-        <w:rPr>
-          <w:rFonts w:ascii="Consolas" w:hAnsi="Consolas"/>
-          <w:sz w:val="21"/>
-          <w:szCs w:val="21"/>
-        </w:rPr>
-        <w:t>mvon.UserName</w:t>
-      </w:r>
-      <w:proofErr w:type="spellEnd"/>
-      <w:proofErr w:type="gramEnd"/>
-      <w:r>
-        <w:rPr>
-          <w:rFonts w:ascii="Consolas" w:hAnsi="Consolas"/>
-          <w:sz w:val="21"/>
-          <w:szCs w:val="21"/>
-        </w:rPr>
-        <w:t>": "</w:t>
+        <w:t xml:space="preserve">        "mvon.UserName": "</w:t>
       </w:r>
       <w:r>
         <w:rPr>
@@ -7496,7 +7061,6 @@
         </w:rPr>
         <w:t xml:space="preserve"> </w:t>
       </w:r>
-      <w:proofErr w:type="spellStart"/>
       <w:r>
         <w:rPr>
           <w:rFonts w:ascii="Consolas" w:hAnsi="Consolas"/>
@@ -7506,7 +7070,6 @@
         </w:rPr>
         <w:t>myUserName</w:t>
       </w:r>
-      <w:proofErr w:type="spellEnd"/>
       <w:r>
         <w:rPr>
           <w:rFonts w:ascii="Consolas" w:hAnsi="Consolas"/>
@@ -7533,29 +7096,8 @@
           <w:sz w:val="21"/>
           <w:szCs w:val="21"/>
         </w:rPr>
-        <w:t>        "</w:t>
-      </w:r>
-      <w:proofErr w:type="spellStart"/>
-      <w:proofErr w:type="gramStart"/>
-      <w:r>
-        <w:rPr>
-          <w:rFonts w:ascii="Consolas" w:hAnsi="Consolas"/>
-          <w:sz w:val="21"/>
-          <w:szCs w:val="21"/>
-        </w:rPr>
-        <w:t>mvon.Password</w:t>
-      </w:r>
-      <w:proofErr w:type="spellEnd"/>
-      <w:proofErr w:type="gramEnd"/>
-      <w:r>
-        <w:rPr>
-          <w:rFonts w:ascii="Consolas" w:hAnsi="Consolas"/>
-          <w:sz w:val="21"/>
-          <w:szCs w:val="21"/>
-        </w:rPr>
-        <w:t>": "</w:t>
-      </w:r>
-      <w:proofErr w:type="spellStart"/>
+        <w:t>        "mvon.Password": "</w:t>
+      </w:r>
       <w:r>
         <w:rPr>
           <w:rFonts w:ascii="Consolas" w:hAnsi="Consolas"/>
@@ -7570,16 +7112,7 @@
           <w:sz w:val="21"/>
           <w:szCs w:val="21"/>
         </w:rPr>
-        <w:t>Password</w:t>
-      </w:r>
-      <w:proofErr w:type="spellEnd"/>
-      <w:r>
-        <w:rPr>
-          <w:rFonts w:ascii="Consolas" w:hAnsi="Consolas"/>
-          <w:sz w:val="21"/>
-          <w:szCs w:val="21"/>
-        </w:rPr>
-        <w:t>",</w:t>
+        <w:t>Password",</w:t>
       </w:r>
     </w:p>
     <w:p>
@@ -7599,27 +7132,7 @@
           <w:sz w:val="21"/>
           <w:szCs w:val="21"/>
         </w:rPr>
-        <w:t>        "</w:t>
-      </w:r>
-      <w:proofErr w:type="spellStart"/>
-      <w:proofErr w:type="gramStart"/>
-      <w:r>
-        <w:rPr>
-          <w:rFonts w:ascii="Consolas" w:hAnsi="Consolas"/>
-          <w:sz w:val="21"/>
-          <w:szCs w:val="21"/>
-        </w:rPr>
-        <w:t>mvon.Account</w:t>
-      </w:r>
-      <w:proofErr w:type="spellEnd"/>
-      <w:proofErr w:type="gramEnd"/>
-      <w:r>
-        <w:rPr>
-          <w:rFonts w:ascii="Consolas" w:hAnsi="Consolas"/>
-          <w:sz w:val="21"/>
-          <w:szCs w:val="21"/>
-        </w:rPr>
-        <w:t>": "</w:t>
+        <w:t>        "mvon.Account": "</w:t>
       </w:r>
       <w:r>
         <w:rPr>
@@ -7655,27 +7168,7 @@
           <w:sz w:val="21"/>
           <w:szCs w:val="21"/>
         </w:rPr>
-        <w:t xml:space="preserve">        "</w:t>
-      </w:r>
-      <w:proofErr w:type="spellStart"/>
-      <w:proofErr w:type="gramStart"/>
-      <w:r>
-        <w:rPr>
-          <w:rFonts w:ascii="Consolas" w:hAnsi="Consolas"/>
-          <w:sz w:val="21"/>
-          <w:szCs w:val="21"/>
-        </w:rPr>
-        <w:t>files.associations</w:t>
-      </w:r>
-      <w:proofErr w:type="spellEnd"/>
-      <w:proofErr w:type="gramEnd"/>
-      <w:r>
-        <w:rPr>
-          <w:rFonts w:ascii="Consolas" w:hAnsi="Consolas"/>
-          <w:sz w:val="21"/>
-          <w:szCs w:val="21"/>
-        </w:rPr>
-        <w:t>": {</w:t>
+        <w:t xml:space="preserve">        "files.associations": {</w:t>
       </w:r>
     </w:p>
     <w:p>
@@ -7703,25 +7196,7 @@
           <w:sz w:val="21"/>
           <w:szCs w:val="21"/>
         </w:rPr>
-        <w:t>"*":"</w:t>
-      </w:r>
-      <w:proofErr w:type="spellStart"/>
-      <w:r>
-        <w:rPr>
-          <w:rFonts w:ascii="Consolas" w:hAnsi="Consolas"/>
-          <w:sz w:val="21"/>
-          <w:szCs w:val="21"/>
-        </w:rPr>
-        <w:t>mvon</w:t>
-      </w:r>
-      <w:proofErr w:type="spellEnd"/>
-      <w:r>
-        <w:rPr>
-          <w:rFonts w:ascii="Consolas" w:hAnsi="Consolas"/>
-          <w:sz w:val="21"/>
-          <w:szCs w:val="21"/>
-        </w:rPr>
-        <w:t>"</w:t>
+        <w:t>"*":"mvon"</w:t>
       </w:r>
     </w:p>
     <w:p>
@@ -7952,8 +7427,6 @@
                 <w:lang w:val="en-ZA" w:eastAsia="en-ZA"/>
               </w:rPr>
             </w:pPr>
-            <w:proofErr w:type="spellStart"/>
-            <w:proofErr w:type="gramStart"/>
             <w:r>
               <w:rPr>
                 <w:rFonts w:asciiTheme="minorHAnsi" w:hAnsiTheme="minorHAnsi" w:cstheme="minorHAnsi"/>
@@ -7962,8 +7435,6 @@
               </w:rPr>
               <w:t>mvon.RestPath</w:t>
             </w:r>
-            <w:proofErr w:type="spellEnd"/>
-            <w:proofErr w:type="gramEnd"/>
           </w:p>
         </w:tc>
         <w:tc>
@@ -8125,8 +7596,6 @@
                 <w:lang w:val="en-ZA" w:eastAsia="en-ZA"/>
               </w:rPr>
             </w:pPr>
-            <w:proofErr w:type="spellStart"/>
-            <w:proofErr w:type="gramStart"/>
             <w:r>
               <w:rPr>
                 <w:rFonts w:asciiTheme="minorHAnsi" w:hAnsiTheme="minorHAnsi" w:cstheme="minorHAnsi"/>
@@ -8143,8 +7612,6 @@
               </w:rPr>
               <w:t>RemoteHost</w:t>
             </w:r>
-            <w:proofErr w:type="spellEnd"/>
-            <w:proofErr w:type="gramEnd"/>
           </w:p>
         </w:tc>
         <w:tc>
@@ -8229,8 +7696,6 @@
                 <w:lang w:val="en-ZA" w:eastAsia="en-ZA"/>
               </w:rPr>
             </w:pPr>
-            <w:proofErr w:type="spellStart"/>
-            <w:proofErr w:type="gramStart"/>
             <w:r>
               <w:rPr>
                 <w:rFonts w:asciiTheme="minorHAnsi" w:hAnsiTheme="minorHAnsi" w:cstheme="minorHAnsi"/>
@@ -8247,8 +7712,6 @@
               </w:rPr>
               <w:t>GatewayType</w:t>
             </w:r>
-            <w:proofErr w:type="spellEnd"/>
-            <w:proofErr w:type="gramEnd"/>
           </w:p>
         </w:tc>
         <w:tc>
@@ -8317,8 +7780,6 @@
                 <w:lang w:val="en-ZA" w:eastAsia="en-ZA"/>
               </w:rPr>
             </w:pPr>
-            <w:proofErr w:type="spellStart"/>
-            <w:proofErr w:type="gramStart"/>
             <w:r>
               <w:rPr>
                 <w:rFonts w:asciiTheme="minorHAnsi" w:hAnsiTheme="minorHAnsi" w:cstheme="minorHAnsi"/>
@@ -8335,8 +7796,6 @@
               </w:rPr>
               <w:t>UserName</w:t>
             </w:r>
-            <w:proofErr w:type="spellEnd"/>
-            <w:proofErr w:type="gramEnd"/>
           </w:p>
         </w:tc>
         <w:tc>
@@ -8353,7 +7812,6 @@
                 <w:szCs w:val="24"/>
               </w:rPr>
             </w:pPr>
-            <w:proofErr w:type="spellStart"/>
             <w:r>
               <w:rPr>
                 <w:rFonts w:asciiTheme="minorHAnsi" w:hAnsiTheme="minorHAnsi" w:cstheme="minorHAnsi"/>
@@ -8362,7 +7820,6 @@
               </w:rPr>
               <w:t>myUserName</w:t>
             </w:r>
-            <w:proofErr w:type="spellEnd"/>
           </w:p>
         </w:tc>
         <w:tc>
@@ -8407,8 +7864,6 @@
                 <w:lang w:val="en-ZA" w:eastAsia="en-ZA"/>
               </w:rPr>
             </w:pPr>
-            <w:proofErr w:type="spellStart"/>
-            <w:proofErr w:type="gramStart"/>
             <w:r>
               <w:rPr>
                 <w:rFonts w:asciiTheme="minorHAnsi" w:hAnsiTheme="minorHAnsi" w:cstheme="minorHAnsi"/>
@@ -8425,8 +7880,6 @@
               </w:rPr>
               <w:t>Password</w:t>
             </w:r>
-            <w:proofErr w:type="spellEnd"/>
-            <w:proofErr w:type="gramEnd"/>
           </w:p>
         </w:tc>
         <w:tc>
@@ -8500,8 +7953,6 @@
                 <w:szCs w:val="22"/>
               </w:rPr>
             </w:pPr>
-            <w:proofErr w:type="spellStart"/>
-            <w:proofErr w:type="gramStart"/>
             <w:r>
               <w:rPr>
                 <w:rFonts w:asciiTheme="minorHAnsi" w:hAnsiTheme="minorHAnsi" w:cstheme="minorHAnsi"/>
@@ -8510,8 +7961,6 @@
               </w:rPr>
               <w:t>mvon.Account</w:t>
             </w:r>
-            <w:proofErr w:type="spellEnd"/>
-            <w:proofErr w:type="gramEnd"/>
           </w:p>
         </w:tc>
         <w:tc>
@@ -8651,18 +8100,8 @@
           <w:sz w:val="21"/>
           <w:szCs w:val="21"/>
         </w:rPr>
-        <w:t>    "folders</w:t>
-      </w:r>
-      <w:proofErr w:type="gramStart"/>
-      <w:r>
-        <w:rPr>
-          <w:rFonts w:ascii="Consolas" w:hAnsi="Consolas"/>
-          <w:sz w:val="21"/>
-          <w:szCs w:val="21"/>
-        </w:rPr>
-        <w:t>":[</w:t>
-      </w:r>
-      <w:proofErr w:type="gramEnd"/>
+        <w:t>    "folders":[</w:t>
+      </w:r>
     </w:p>
     <w:p>
       <w:pPr>
@@ -8701,43 +8140,7 @@
           <w:sz w:val="21"/>
           <w:szCs w:val="21"/>
         </w:rPr>
-        <w:t xml:space="preserve">            "</w:t>
-      </w:r>
-      <w:proofErr w:type="spellStart"/>
-      <w:r>
-        <w:rPr>
-          <w:rFonts w:ascii="Consolas" w:hAnsi="Consolas"/>
-          <w:sz w:val="21"/>
-          <w:szCs w:val="21"/>
-        </w:rPr>
-        <w:t>uri</w:t>
-      </w:r>
-      <w:proofErr w:type="spellEnd"/>
-      <w:r>
-        <w:rPr>
-          <w:rFonts w:ascii="Consolas" w:hAnsi="Consolas"/>
-          <w:sz w:val="21"/>
-          <w:szCs w:val="21"/>
-        </w:rPr>
-        <w:t>": "</w:t>
-      </w:r>
-      <w:proofErr w:type="spellStart"/>
-      <w:r>
-        <w:rPr>
-          <w:rFonts w:ascii="Consolas" w:hAnsi="Consolas"/>
-          <w:sz w:val="21"/>
-          <w:szCs w:val="21"/>
-        </w:rPr>
-        <w:t>RestFS</w:t>
-      </w:r>
-      <w:proofErr w:type="spellEnd"/>
-      <w:r>
-        <w:rPr>
-          <w:rFonts w:ascii="Consolas" w:hAnsi="Consolas"/>
-          <w:sz w:val="21"/>
-          <w:szCs w:val="21"/>
-        </w:rPr>
-        <w:t>:/",</w:t>
+        <w:t xml:space="preserve">            "uri": "RestFS:/",</w:t>
       </w:r>
       <w:r>
         <w:rPr>
@@ -8765,25 +8168,7 @@
           <w:sz w:val="21"/>
           <w:szCs w:val="21"/>
         </w:rPr>
-        <w:t xml:space="preserve">            "name": "Account – </w:t>
-      </w:r>
-      <w:proofErr w:type="spellStart"/>
-      <w:r>
-        <w:rPr>
-          <w:rFonts w:ascii="Consolas" w:hAnsi="Consolas"/>
-          <w:sz w:val="21"/>
-          <w:szCs w:val="21"/>
-        </w:rPr>
-        <w:t>Unidata</w:t>
-      </w:r>
-      <w:proofErr w:type="spellEnd"/>
-      <w:r>
-        <w:rPr>
-          <w:rFonts w:ascii="Consolas" w:hAnsi="Consolas"/>
-          <w:sz w:val="21"/>
-          <w:szCs w:val="21"/>
-        </w:rPr>
-        <w:t>",</w:t>
+        <w:t xml:space="preserve">            "name": "Account – Unidata",</w:t>
       </w:r>
     </w:p>
     <w:p>
@@ -8875,27 +8260,7 @@
           <w:sz w:val="21"/>
           <w:szCs w:val="21"/>
         </w:rPr>
-        <w:t xml:space="preserve">        “</w:t>
-      </w:r>
-      <w:proofErr w:type="spellStart"/>
-      <w:proofErr w:type="gramStart"/>
-      <w:r>
-        <w:rPr>
-          <w:rFonts w:ascii="Consolas" w:hAnsi="Consolas"/>
-          <w:sz w:val="21"/>
-          <w:szCs w:val="21"/>
-        </w:rPr>
-        <w:t>mvon.RestPath</w:t>
-      </w:r>
-      <w:proofErr w:type="spellEnd"/>
-      <w:proofErr w:type="gramEnd"/>
-      <w:r>
-        <w:rPr>
-          <w:rFonts w:ascii="Consolas" w:hAnsi="Consolas"/>
-          <w:sz w:val="21"/>
-          <w:szCs w:val="21"/>
-        </w:rPr>
-        <w:t>”: “http://localhost:9005/”,</w:t>
+        <w:t xml:space="preserve">        “mvon.RestPath”: “http://localhost:9005/”,</w:t>
       </w:r>
     </w:p>
     <w:p>
@@ -8915,27 +8280,7 @@
           <w:sz w:val="21"/>
           <w:szCs w:val="21"/>
         </w:rPr>
-        <w:t>        "</w:t>
-      </w:r>
-      <w:proofErr w:type="spellStart"/>
-      <w:proofErr w:type="gramStart"/>
-      <w:r>
-        <w:rPr>
-          <w:rFonts w:ascii="Consolas" w:hAnsi="Consolas"/>
-          <w:sz w:val="21"/>
-          <w:szCs w:val="21"/>
-        </w:rPr>
-        <w:t>mvon.UseGateway</w:t>
-      </w:r>
-      <w:proofErr w:type="spellEnd"/>
-      <w:proofErr w:type="gramEnd"/>
-      <w:r>
-        <w:rPr>
-          <w:rFonts w:ascii="Consolas" w:hAnsi="Consolas"/>
-          <w:sz w:val="21"/>
-          <w:szCs w:val="21"/>
-        </w:rPr>
-        <w:t>": true,</w:t>
+        <w:t>        "mvon.UseGateway": true,</w:t>
       </w:r>
       <w:r>
         <w:rPr>
@@ -8979,45 +8324,7 @@
           <w:sz w:val="21"/>
           <w:szCs w:val="21"/>
         </w:rPr>
-        <w:t>        "</w:t>
-      </w:r>
-      <w:proofErr w:type="spellStart"/>
-      <w:proofErr w:type="gramStart"/>
-      <w:r>
-        <w:rPr>
-          <w:rFonts w:ascii="Consolas" w:hAnsi="Consolas"/>
-          <w:sz w:val="21"/>
-          <w:szCs w:val="21"/>
-        </w:rPr>
-        <w:t>mvon.GatewayType</w:t>
-      </w:r>
-      <w:proofErr w:type="spellEnd"/>
-      <w:proofErr w:type="gramEnd"/>
-      <w:r>
-        <w:rPr>
-          <w:rFonts w:ascii="Consolas" w:hAnsi="Consolas"/>
-          <w:sz w:val="21"/>
-          <w:szCs w:val="21"/>
-        </w:rPr>
-        <w:t>": "</w:t>
-      </w:r>
-      <w:proofErr w:type="spellStart"/>
-      <w:r>
-        <w:rPr>
-          <w:rFonts w:ascii="Consolas" w:hAnsi="Consolas"/>
-          <w:sz w:val="21"/>
-          <w:szCs w:val="21"/>
-        </w:rPr>
-        <w:t>Unidata</w:t>
-      </w:r>
-      <w:proofErr w:type="spellEnd"/>
-      <w:r>
-        <w:rPr>
-          <w:rFonts w:ascii="Consolas" w:hAnsi="Consolas"/>
-          <w:sz w:val="21"/>
-          <w:szCs w:val="21"/>
-        </w:rPr>
-        <w:t>",</w:t>
+        <w:t>        "mvon.GatewayType": "Unidata",</w:t>
       </w:r>
     </w:p>
     <w:p>
@@ -9037,27 +8344,7 @@
           <w:sz w:val="21"/>
           <w:szCs w:val="21"/>
         </w:rPr>
-        <w:t>        "</w:t>
-      </w:r>
-      <w:proofErr w:type="spellStart"/>
-      <w:proofErr w:type="gramStart"/>
-      <w:r>
-        <w:rPr>
-          <w:rFonts w:ascii="Consolas" w:hAnsi="Consolas"/>
-          <w:sz w:val="21"/>
-          <w:szCs w:val="21"/>
-        </w:rPr>
-        <w:t>mvon.RemoteHost</w:t>
-      </w:r>
-      <w:proofErr w:type="spellEnd"/>
-      <w:proofErr w:type="gramEnd"/>
-      <w:r>
-        <w:rPr>
-          <w:rFonts w:ascii="Consolas" w:hAnsi="Consolas"/>
-          <w:sz w:val="21"/>
-          <w:szCs w:val="21"/>
-        </w:rPr>
-        <w:t>": "192.168.1.</w:t>
+        <w:t>        "mvon.RemoteHost": "192.168.1.</w:t>
       </w:r>
       <w:r>
         <w:rPr>
@@ -9101,29 +8388,8 @@
           <w:sz w:val="21"/>
           <w:szCs w:val="21"/>
         </w:rPr>
-        <w:t xml:space="preserve">        "</w:t>
-      </w:r>
-      <w:proofErr w:type="spellStart"/>
-      <w:proofErr w:type="gramStart"/>
-      <w:r>
-        <w:rPr>
-          <w:rFonts w:ascii="Consolas" w:hAnsi="Consolas"/>
-          <w:sz w:val="21"/>
-          <w:szCs w:val="21"/>
-        </w:rPr>
-        <w:t>mvon.UserName</w:t>
-      </w:r>
-      <w:proofErr w:type="spellEnd"/>
-      <w:proofErr w:type="gramEnd"/>
-      <w:r>
-        <w:rPr>
-          <w:rFonts w:ascii="Consolas" w:hAnsi="Consolas"/>
-          <w:sz w:val="21"/>
-          <w:szCs w:val="21"/>
-        </w:rPr>
-        <w:t>": "</w:t>
-      </w:r>
-      <w:proofErr w:type="spellStart"/>
+        <w:t xml:space="preserve">        "mvon.UserName": "</w:t>
+      </w:r>
       <w:r>
         <w:rPr>
           <w:rFonts w:ascii="Consolas" w:hAnsi="Consolas"/>
@@ -9132,7 +8398,6 @@
         </w:rPr>
         <w:t>myUserName</w:t>
       </w:r>
-      <w:proofErr w:type="spellEnd"/>
       <w:r>
         <w:rPr>
           <w:rFonts w:ascii="Consolas" w:hAnsi="Consolas"/>
@@ -9159,29 +8424,8 @@
           <w:sz w:val="21"/>
           <w:szCs w:val="21"/>
         </w:rPr>
-        <w:t>        "</w:t>
-      </w:r>
-      <w:proofErr w:type="spellStart"/>
-      <w:proofErr w:type="gramStart"/>
-      <w:r>
-        <w:rPr>
-          <w:rFonts w:ascii="Consolas" w:hAnsi="Consolas"/>
-          <w:sz w:val="21"/>
-          <w:szCs w:val="21"/>
-        </w:rPr>
-        <w:t>mvon.Password</w:t>
-      </w:r>
-      <w:proofErr w:type="spellEnd"/>
-      <w:proofErr w:type="gramEnd"/>
-      <w:r>
-        <w:rPr>
-          <w:rFonts w:ascii="Consolas" w:hAnsi="Consolas"/>
-          <w:sz w:val="21"/>
-          <w:szCs w:val="21"/>
-        </w:rPr>
-        <w:t>": "</w:t>
-      </w:r>
-      <w:proofErr w:type="spellStart"/>
+        <w:t>        "mvon.Password": "</w:t>
+      </w:r>
       <w:r>
         <w:rPr>
           <w:rFonts w:ascii="Consolas" w:hAnsi="Consolas"/>
@@ -9190,7 +8434,6 @@
         </w:rPr>
         <w:t>MyPassword</w:t>
       </w:r>
-      <w:proofErr w:type="spellEnd"/>
       <w:r>
         <w:rPr>
           <w:rFonts w:ascii="Consolas" w:hAnsi="Consolas"/>
@@ -9217,27 +8460,7 @@
           <w:sz w:val="21"/>
           <w:szCs w:val="21"/>
         </w:rPr>
-        <w:t xml:space="preserve">        "</w:t>
-      </w:r>
-      <w:proofErr w:type="spellStart"/>
-      <w:proofErr w:type="gramStart"/>
-      <w:r>
-        <w:rPr>
-          <w:rFonts w:ascii="Consolas" w:hAnsi="Consolas"/>
-          <w:sz w:val="21"/>
-          <w:szCs w:val="21"/>
-        </w:rPr>
-        <w:t>mvon.Account</w:t>
-      </w:r>
-      <w:proofErr w:type="spellEnd"/>
-      <w:proofErr w:type="gramEnd"/>
-      <w:r>
-        <w:rPr>
-          <w:rFonts w:ascii="Consolas" w:hAnsi="Consolas"/>
-          <w:sz w:val="21"/>
-          <w:szCs w:val="21"/>
-        </w:rPr>
-        <w:t>": "</w:t>
+        <w:t xml:space="preserve">        "mvon.Account": "</w:t>
       </w:r>
       <w:r>
         <w:rPr>
@@ -9273,45 +8496,7 @@
           <w:sz w:val="21"/>
           <w:szCs w:val="21"/>
         </w:rPr>
-        <w:t>        "</w:t>
-      </w:r>
-      <w:proofErr w:type="spellStart"/>
-      <w:proofErr w:type="gramStart"/>
-      <w:r>
-        <w:rPr>
-          <w:rFonts w:ascii="Consolas" w:hAnsi="Consolas"/>
-          <w:sz w:val="21"/>
-          <w:szCs w:val="21"/>
-        </w:rPr>
-        <w:t>mvon.AccountPath</w:t>
-      </w:r>
-      <w:proofErr w:type="spellEnd"/>
-      <w:proofErr w:type="gramEnd"/>
-      <w:r>
-        <w:rPr>
-          <w:rFonts w:ascii="Consolas" w:hAnsi="Consolas"/>
-          <w:sz w:val="21"/>
-          <w:szCs w:val="21"/>
-        </w:rPr>
-        <w:t>": "/</w:t>
-      </w:r>
-      <w:proofErr w:type="spellStart"/>
-      <w:r>
-        <w:rPr>
-          <w:rFonts w:ascii="Consolas" w:hAnsi="Consolas"/>
-          <w:sz w:val="21"/>
-          <w:szCs w:val="21"/>
-        </w:rPr>
-        <w:t>usr</w:t>
-      </w:r>
-      <w:proofErr w:type="spellEnd"/>
-      <w:r>
-        <w:rPr>
-          <w:rFonts w:ascii="Consolas" w:hAnsi="Consolas"/>
-          <w:sz w:val="21"/>
-          <w:szCs w:val="21"/>
-        </w:rPr>
-        <w:t>/data/</w:t>
+        <w:t>        "mvon.AccountPath": "/usr/data/</w:t>
       </w:r>
       <w:r>
         <w:rPr>
@@ -9347,45 +8532,7 @@
           <w:sz w:val="21"/>
           <w:szCs w:val="21"/>
         </w:rPr>
-        <w:t xml:space="preserve">        "</w:t>
-      </w:r>
-      <w:proofErr w:type="spellStart"/>
-      <w:proofErr w:type="gramStart"/>
-      <w:r>
-        <w:rPr>
-          <w:rFonts w:ascii="Consolas" w:hAnsi="Consolas"/>
-          <w:sz w:val="21"/>
-          <w:szCs w:val="21"/>
-        </w:rPr>
-        <w:t>files.associations</w:t>
-      </w:r>
-      <w:proofErr w:type="spellEnd"/>
-      <w:proofErr w:type="gramEnd"/>
-      <w:r>
-        <w:rPr>
-          <w:rFonts w:ascii="Consolas" w:hAnsi="Consolas"/>
-          <w:sz w:val="21"/>
-          <w:szCs w:val="21"/>
-        </w:rPr>
-        <w:t>": {"*":"</w:t>
-      </w:r>
-      <w:proofErr w:type="spellStart"/>
-      <w:r>
-        <w:rPr>
-          <w:rFonts w:ascii="Consolas" w:hAnsi="Consolas"/>
-          <w:sz w:val="21"/>
-          <w:szCs w:val="21"/>
-        </w:rPr>
-        <w:t>mvon</w:t>
-      </w:r>
-      <w:proofErr w:type="spellEnd"/>
-      <w:r>
-        <w:rPr>
-          <w:rFonts w:ascii="Consolas" w:hAnsi="Consolas"/>
-          <w:sz w:val="21"/>
-          <w:szCs w:val="21"/>
-        </w:rPr>
-        <w:t>"}</w:t>
+        <w:t xml:space="preserve">        "files.associations": {"*":"mvon"}</w:t>
       </w:r>
     </w:p>
     <w:p>
@@ -9586,8 +8733,6 @@
                 <w:lang w:val="en-ZA" w:eastAsia="en-ZA"/>
               </w:rPr>
             </w:pPr>
-            <w:proofErr w:type="spellStart"/>
-            <w:proofErr w:type="gramStart"/>
             <w:r>
               <w:rPr>
                 <w:rFonts w:asciiTheme="minorHAnsi" w:hAnsiTheme="minorHAnsi" w:cstheme="minorHAnsi"/>
@@ -9596,8 +8741,6 @@
               </w:rPr>
               <w:t>mvon.RestPath</w:t>
             </w:r>
-            <w:proofErr w:type="spellEnd"/>
-            <w:proofErr w:type="gramEnd"/>
           </w:p>
         </w:tc>
         <w:tc>
@@ -9750,8 +8893,6 @@
                 <w:lang w:val="en-ZA" w:eastAsia="en-ZA"/>
               </w:rPr>
             </w:pPr>
-            <w:proofErr w:type="spellStart"/>
-            <w:proofErr w:type="gramStart"/>
             <w:r>
               <w:rPr>
                 <w:rFonts w:asciiTheme="minorHAnsi" w:hAnsiTheme="minorHAnsi" w:cstheme="minorHAnsi"/>
@@ -9768,8 +8909,6 @@
               </w:rPr>
               <w:t>RemoteHost</w:t>
             </w:r>
-            <w:proofErr w:type="spellEnd"/>
-            <w:proofErr w:type="gramEnd"/>
           </w:p>
         </w:tc>
         <w:tc>
@@ -9816,25 +8955,7 @@
                 <w:sz w:val="24"/>
                 <w:szCs w:val="24"/>
               </w:rPr>
-              <w:t xml:space="preserve">The servers IP/Host name that is running the </w:t>
-            </w:r>
-            <w:proofErr w:type="spellStart"/>
-            <w:r>
-              <w:rPr>
-                <w:rFonts w:asciiTheme="minorHAnsi" w:hAnsiTheme="minorHAnsi" w:cstheme="minorHAnsi"/>
-                <w:sz w:val="24"/>
-                <w:szCs w:val="24"/>
-              </w:rPr>
-              <w:t>Unidata</w:t>
-            </w:r>
-            <w:proofErr w:type="spellEnd"/>
-            <w:r>
-              <w:rPr>
-                <w:rFonts w:asciiTheme="minorHAnsi" w:hAnsiTheme="minorHAnsi" w:cstheme="minorHAnsi"/>
-                <w:sz w:val="24"/>
-                <w:szCs w:val="24"/>
-              </w:rPr>
-              <w:t xml:space="preserve"> Database</w:t>
+              <w:t>The servers IP/Host name that is running the Unidata Database</w:t>
             </w:r>
             <w:r>
               <w:rPr>
@@ -9864,8 +8985,6 @@
                 <w:lang w:val="en-ZA" w:eastAsia="en-ZA"/>
               </w:rPr>
             </w:pPr>
-            <w:proofErr w:type="spellStart"/>
-            <w:proofErr w:type="gramStart"/>
             <w:r>
               <w:rPr>
                 <w:rFonts w:asciiTheme="minorHAnsi" w:hAnsiTheme="minorHAnsi" w:cstheme="minorHAnsi"/>
@@ -9882,8 +9001,6 @@
               </w:rPr>
               <w:t>GatewayType</w:t>
             </w:r>
-            <w:proofErr w:type="spellEnd"/>
-            <w:proofErr w:type="gramEnd"/>
           </w:p>
         </w:tc>
         <w:tc>
@@ -9900,7 +9017,6 @@
                 <w:szCs w:val="24"/>
               </w:rPr>
             </w:pPr>
-            <w:proofErr w:type="spellStart"/>
             <w:r>
               <w:rPr>
                 <w:rFonts w:asciiTheme="minorHAnsi" w:hAnsiTheme="minorHAnsi" w:cstheme="minorHAnsi"/>
@@ -9909,7 +9025,6 @@
               </w:rPr>
               <w:t>Unidata</w:t>
             </w:r>
-            <w:proofErr w:type="spellEnd"/>
           </w:p>
         </w:tc>
         <w:tc>
@@ -9932,25 +9047,7 @@
                 <w:sz w:val="24"/>
                 <w:szCs w:val="24"/>
               </w:rPr>
-              <w:t xml:space="preserve">Connecting to a </w:t>
-            </w:r>
-            <w:proofErr w:type="spellStart"/>
-            <w:r>
-              <w:rPr>
-                <w:rFonts w:asciiTheme="minorHAnsi" w:hAnsiTheme="minorHAnsi" w:cstheme="minorHAnsi"/>
-                <w:sz w:val="24"/>
-                <w:szCs w:val="24"/>
-              </w:rPr>
-              <w:t>Unidata</w:t>
-            </w:r>
-            <w:proofErr w:type="spellEnd"/>
-            <w:r>
-              <w:rPr>
-                <w:rFonts w:asciiTheme="minorHAnsi" w:hAnsiTheme="minorHAnsi" w:cstheme="minorHAnsi"/>
-                <w:sz w:val="24"/>
-                <w:szCs w:val="24"/>
-              </w:rPr>
-              <w:t xml:space="preserve"> server</w:t>
+              <w:t>Connecting to a Unidata server</w:t>
             </w:r>
           </w:p>
         </w:tc>
@@ -9970,7 +9067,6 @@
                 <w:szCs w:val="22"/>
               </w:rPr>
             </w:pPr>
-            <w:proofErr w:type="spellStart"/>
             <w:r>
               <w:rPr>
                 <w:rFonts w:asciiTheme="minorHAnsi" w:hAnsiTheme="minorHAnsi" w:cstheme="minorHAnsi"/>
@@ -9979,7 +9075,6 @@
               </w:rPr>
               <w:t>Mvon.UserName</w:t>
             </w:r>
-            <w:proofErr w:type="spellEnd"/>
           </w:p>
         </w:tc>
         <w:tc>
@@ -10048,8 +9143,6 @@
                 <w:lang w:val="en-ZA" w:eastAsia="en-ZA"/>
               </w:rPr>
             </w:pPr>
-            <w:proofErr w:type="spellStart"/>
-            <w:proofErr w:type="gramStart"/>
             <w:r>
               <w:rPr>
                 <w:rFonts w:asciiTheme="minorHAnsi" w:hAnsiTheme="minorHAnsi" w:cstheme="minorHAnsi"/>
@@ -10066,8 +9159,6 @@
               </w:rPr>
               <w:t>Password</w:t>
             </w:r>
-            <w:proofErr w:type="spellEnd"/>
-            <w:proofErr w:type="gramEnd"/>
           </w:p>
         </w:tc>
         <w:tc>
@@ -10133,7 +9224,6 @@
                 <w:szCs w:val="22"/>
               </w:rPr>
             </w:pPr>
-            <w:proofErr w:type="spellStart"/>
             <w:r>
               <w:rPr>
                 <w:rFonts w:asciiTheme="minorHAnsi" w:hAnsiTheme="minorHAnsi" w:cstheme="minorHAnsi"/>
@@ -10142,7 +9232,6 @@
               </w:rPr>
               <w:t>Mvon.Account</w:t>
             </w:r>
-            <w:proofErr w:type="spellEnd"/>
           </w:p>
         </w:tc>
         <w:tc>
@@ -10209,7 +9298,6 @@
                 <w:szCs w:val="22"/>
               </w:rPr>
             </w:pPr>
-            <w:proofErr w:type="spellStart"/>
             <w:r>
               <w:rPr>
                 <w:rFonts w:asciiTheme="minorHAnsi" w:hAnsiTheme="minorHAnsi" w:cstheme="minorHAnsi"/>
@@ -10218,7 +9306,6 @@
               </w:rPr>
               <w:t>Mvon.AccountPath</w:t>
             </w:r>
-            <w:proofErr w:type="spellEnd"/>
           </w:p>
         </w:tc>
         <w:tc>
@@ -10365,18 +9452,8 @@
           <w:sz w:val="21"/>
           <w:szCs w:val="21"/>
         </w:rPr>
-        <w:t>    "folders</w:t>
-      </w:r>
-      <w:proofErr w:type="gramStart"/>
-      <w:r>
-        <w:rPr>
-          <w:rFonts w:ascii="Consolas" w:hAnsi="Consolas"/>
-          <w:sz w:val="21"/>
-          <w:szCs w:val="21"/>
-        </w:rPr>
-        <w:t>":[</w:t>
-      </w:r>
-      <w:proofErr w:type="gramEnd"/>
+        <w:t>    "folders":[</w:t>
+      </w:r>
     </w:p>
     <w:p>
       <w:pPr>
@@ -10415,43 +9492,7 @@
           <w:sz w:val="21"/>
           <w:szCs w:val="21"/>
         </w:rPr>
-        <w:t xml:space="preserve">            "</w:t>
-      </w:r>
-      <w:proofErr w:type="spellStart"/>
-      <w:r>
-        <w:rPr>
-          <w:rFonts w:ascii="Consolas" w:hAnsi="Consolas"/>
-          <w:sz w:val="21"/>
-          <w:szCs w:val="21"/>
-        </w:rPr>
-        <w:t>uri</w:t>
-      </w:r>
-      <w:proofErr w:type="spellEnd"/>
-      <w:r>
-        <w:rPr>
-          <w:rFonts w:ascii="Consolas" w:hAnsi="Consolas"/>
-          <w:sz w:val="21"/>
-          <w:szCs w:val="21"/>
-        </w:rPr>
-        <w:t>": "</w:t>
-      </w:r>
-      <w:proofErr w:type="spellStart"/>
-      <w:r>
-        <w:rPr>
-          <w:rFonts w:ascii="Consolas" w:hAnsi="Consolas"/>
-          <w:sz w:val="21"/>
-          <w:szCs w:val="21"/>
-        </w:rPr>
-        <w:t>RestFS</w:t>
-      </w:r>
-      <w:proofErr w:type="spellEnd"/>
-      <w:r>
-        <w:rPr>
-          <w:rFonts w:ascii="Consolas" w:hAnsi="Consolas"/>
-          <w:sz w:val="21"/>
-          <w:szCs w:val="21"/>
-        </w:rPr>
-        <w:t>:/",</w:t>
+        <w:t xml:space="preserve">            "uri": "RestFS:/",</w:t>
       </w:r>
       <w:r>
         <w:rPr>
@@ -10571,27 +9612,7 @@
           <w:sz w:val="21"/>
           <w:szCs w:val="21"/>
         </w:rPr>
-        <w:t xml:space="preserve">        “</w:t>
-      </w:r>
-      <w:proofErr w:type="spellStart"/>
-      <w:proofErr w:type="gramStart"/>
-      <w:r>
-        <w:rPr>
-          <w:rFonts w:ascii="Consolas" w:hAnsi="Consolas"/>
-          <w:sz w:val="21"/>
-          <w:szCs w:val="21"/>
-        </w:rPr>
-        <w:t>mvon.RestPath</w:t>
-      </w:r>
-      <w:proofErr w:type="spellEnd"/>
-      <w:proofErr w:type="gramEnd"/>
-      <w:r>
-        <w:rPr>
-          <w:rFonts w:ascii="Consolas" w:hAnsi="Consolas"/>
-          <w:sz w:val="21"/>
-          <w:szCs w:val="21"/>
-        </w:rPr>
-        <w:t>”: “http://localhost:9005/”,</w:t>
+        <w:t xml:space="preserve">        “mvon.RestPath”: “http://localhost:9005/”,</w:t>
       </w:r>
     </w:p>
     <w:p>
@@ -10611,27 +9632,7 @@
           <w:sz w:val="21"/>
           <w:szCs w:val="21"/>
         </w:rPr>
-        <w:t>        "</w:t>
-      </w:r>
-      <w:proofErr w:type="spellStart"/>
-      <w:proofErr w:type="gramStart"/>
-      <w:r>
-        <w:rPr>
-          <w:rFonts w:ascii="Consolas" w:hAnsi="Consolas"/>
-          <w:sz w:val="21"/>
-          <w:szCs w:val="21"/>
-        </w:rPr>
-        <w:t>mvon.UseGateway</w:t>
-      </w:r>
-      <w:proofErr w:type="spellEnd"/>
-      <w:proofErr w:type="gramEnd"/>
-      <w:r>
-        <w:rPr>
-          <w:rFonts w:ascii="Consolas" w:hAnsi="Consolas"/>
-          <w:sz w:val="21"/>
-          <w:szCs w:val="21"/>
-        </w:rPr>
-        <w:t>": true,</w:t>
+        <w:t>        "mvon.UseGateway": true,</w:t>
       </w:r>
       <w:r>
         <w:rPr>
@@ -10667,17 +9668,7 @@
           <w:sz w:val="21"/>
           <w:szCs w:val="21"/>
         </w:rPr>
-        <w:t>        "</w:t>
-      </w:r>
-      <w:proofErr w:type="spellStart"/>
-      <w:proofErr w:type="gramStart"/>
-      <w:r>
-        <w:rPr>
-          <w:rFonts w:ascii="Consolas" w:hAnsi="Consolas"/>
-          <w:sz w:val="21"/>
-          <w:szCs w:val="21"/>
-        </w:rPr>
-        <w:t>mvon.</w:t>
+        <w:t>        "mvon.</w:t>
       </w:r>
       <w:r>
         <w:rPr>
@@ -10693,17 +9684,7 @@
           <w:sz w:val="21"/>
           <w:szCs w:val="21"/>
         </w:rPr>
-        <w:t>atewayType</w:t>
-      </w:r>
-      <w:proofErr w:type="spellEnd"/>
-      <w:proofErr w:type="gramEnd"/>
-      <w:r>
-        <w:rPr>
-          <w:rFonts w:ascii="Consolas" w:hAnsi="Consolas"/>
-          <w:sz w:val="21"/>
-          <w:szCs w:val="21"/>
-        </w:rPr>
-        <w:t>": "QM",</w:t>
+        <w:t>atewayType": "QM",</w:t>
       </w:r>
     </w:p>
     <w:p>
@@ -10723,27 +9704,7 @@
           <w:sz w:val="21"/>
           <w:szCs w:val="21"/>
         </w:rPr>
-        <w:t>        "</w:t>
-      </w:r>
-      <w:proofErr w:type="spellStart"/>
-      <w:proofErr w:type="gramStart"/>
-      <w:r>
-        <w:rPr>
-          <w:rFonts w:ascii="Consolas" w:hAnsi="Consolas"/>
-          <w:sz w:val="21"/>
-          <w:szCs w:val="21"/>
-        </w:rPr>
-        <w:t>mvon.RemoteHost</w:t>
-      </w:r>
-      <w:proofErr w:type="spellEnd"/>
-      <w:proofErr w:type="gramEnd"/>
-      <w:r>
-        <w:rPr>
-          <w:rFonts w:ascii="Consolas" w:hAnsi="Consolas"/>
-          <w:sz w:val="21"/>
-          <w:szCs w:val="21"/>
-        </w:rPr>
-        <w:t>": "192.168.1.</w:t>
+        <w:t>        "mvon.RemoteHost": "192.168.1.</w:t>
       </w:r>
       <w:r>
         <w:rPr>
@@ -10787,29 +9748,8 @@
           <w:sz w:val="21"/>
           <w:szCs w:val="21"/>
         </w:rPr>
-        <w:t xml:space="preserve">        "</w:t>
-      </w:r>
-      <w:proofErr w:type="spellStart"/>
-      <w:proofErr w:type="gramStart"/>
-      <w:r>
-        <w:rPr>
-          <w:rFonts w:ascii="Consolas" w:hAnsi="Consolas"/>
-          <w:sz w:val="21"/>
-          <w:szCs w:val="21"/>
-        </w:rPr>
-        <w:t>mvon.UserName</w:t>
-      </w:r>
-      <w:proofErr w:type="spellEnd"/>
-      <w:proofErr w:type="gramEnd"/>
-      <w:r>
-        <w:rPr>
-          <w:rFonts w:ascii="Consolas" w:hAnsi="Consolas"/>
-          <w:sz w:val="21"/>
-          <w:szCs w:val="21"/>
-        </w:rPr>
-        <w:t>": "</w:t>
-      </w:r>
-      <w:proofErr w:type="spellStart"/>
+        <w:t xml:space="preserve">        "mvon.UserName": "</w:t>
+      </w:r>
       <w:r>
         <w:rPr>
           <w:rFonts w:ascii="Consolas" w:hAnsi="Consolas"/>
@@ -10818,7 +9758,6 @@
         </w:rPr>
         <w:t>MyUserName</w:t>
       </w:r>
-      <w:proofErr w:type="spellEnd"/>
       <w:r>
         <w:rPr>
           <w:rFonts w:ascii="Consolas" w:hAnsi="Consolas"/>
@@ -10845,29 +9784,8 @@
           <w:sz w:val="21"/>
           <w:szCs w:val="21"/>
         </w:rPr>
-        <w:t>        "</w:t>
-      </w:r>
-      <w:proofErr w:type="spellStart"/>
-      <w:proofErr w:type="gramStart"/>
-      <w:r>
-        <w:rPr>
-          <w:rFonts w:ascii="Consolas" w:hAnsi="Consolas"/>
-          <w:sz w:val="21"/>
-          <w:szCs w:val="21"/>
-        </w:rPr>
-        <w:t>mvon.Password</w:t>
-      </w:r>
-      <w:proofErr w:type="spellEnd"/>
-      <w:proofErr w:type="gramEnd"/>
-      <w:r>
-        <w:rPr>
-          <w:rFonts w:ascii="Consolas" w:hAnsi="Consolas"/>
-          <w:sz w:val="21"/>
-          <w:szCs w:val="21"/>
-        </w:rPr>
-        <w:t>": "</w:t>
-      </w:r>
-      <w:proofErr w:type="spellStart"/>
+        <w:t>        "mvon.Password": "</w:t>
+      </w:r>
       <w:r>
         <w:rPr>
           <w:rFonts w:ascii="Consolas" w:hAnsi="Consolas"/>
@@ -10876,7 +9794,6 @@
         </w:rPr>
         <w:t>MyPassword</w:t>
       </w:r>
-      <w:proofErr w:type="spellEnd"/>
       <w:r>
         <w:rPr>
           <w:rFonts w:ascii="Consolas" w:hAnsi="Consolas"/>
@@ -10903,27 +9820,7 @@
           <w:sz w:val="21"/>
           <w:szCs w:val="21"/>
         </w:rPr>
-        <w:t>        "</w:t>
-      </w:r>
-      <w:proofErr w:type="spellStart"/>
-      <w:proofErr w:type="gramStart"/>
-      <w:r>
-        <w:rPr>
-          <w:rFonts w:ascii="Consolas" w:hAnsi="Consolas"/>
-          <w:sz w:val="21"/>
-          <w:szCs w:val="21"/>
-        </w:rPr>
-        <w:t>mvon.Account</w:t>
-      </w:r>
-      <w:proofErr w:type="spellEnd"/>
-      <w:proofErr w:type="gramEnd"/>
-      <w:r>
-        <w:rPr>
-          <w:rFonts w:ascii="Consolas" w:hAnsi="Consolas"/>
-          <w:sz w:val="21"/>
-          <w:szCs w:val="21"/>
-        </w:rPr>
-        <w:t>": "</w:t>
+        <w:t>        "mvon.Account": "</w:t>
       </w:r>
       <w:r>
         <w:rPr>
@@ -10959,45 +9856,7 @@
           <w:sz w:val="21"/>
           <w:szCs w:val="21"/>
         </w:rPr>
-        <w:t xml:space="preserve">        "</w:t>
-      </w:r>
-      <w:proofErr w:type="spellStart"/>
-      <w:proofErr w:type="gramStart"/>
-      <w:r>
-        <w:rPr>
-          <w:rFonts w:ascii="Consolas" w:hAnsi="Consolas"/>
-          <w:sz w:val="21"/>
-          <w:szCs w:val="21"/>
-        </w:rPr>
-        <w:t>files.associations</w:t>
-      </w:r>
-      <w:proofErr w:type="spellEnd"/>
-      <w:proofErr w:type="gramEnd"/>
-      <w:r>
-        <w:rPr>
-          <w:rFonts w:ascii="Consolas" w:hAnsi="Consolas"/>
-          <w:sz w:val="21"/>
-          <w:szCs w:val="21"/>
-        </w:rPr>
-        <w:t>": {"*":"</w:t>
-      </w:r>
-      <w:proofErr w:type="spellStart"/>
-      <w:r>
-        <w:rPr>
-          <w:rFonts w:ascii="Consolas" w:hAnsi="Consolas"/>
-          <w:sz w:val="21"/>
-          <w:szCs w:val="21"/>
-        </w:rPr>
-        <w:t>mvon</w:t>
-      </w:r>
-      <w:proofErr w:type="spellEnd"/>
-      <w:r>
-        <w:rPr>
-          <w:rFonts w:ascii="Consolas" w:hAnsi="Consolas"/>
-          <w:sz w:val="21"/>
-          <w:szCs w:val="21"/>
-        </w:rPr>
-        <w:t>"}</w:t>
+        <w:t xml:space="preserve">        "files.associations": {"*":"mvon"}</w:t>
       </w:r>
     </w:p>
     <w:p>
@@ -11362,8 +10221,6 @@
                 <w:lang w:val="en-ZA" w:eastAsia="en-ZA"/>
               </w:rPr>
             </w:pPr>
-            <w:proofErr w:type="spellStart"/>
-            <w:proofErr w:type="gramStart"/>
             <w:r>
               <w:rPr>
                 <w:rFonts w:asciiTheme="minorHAnsi" w:hAnsiTheme="minorHAnsi" w:cstheme="minorHAnsi"/>
@@ -11380,8 +10237,6 @@
               </w:rPr>
               <w:t>remoteHost</w:t>
             </w:r>
-            <w:proofErr w:type="spellEnd"/>
-            <w:proofErr w:type="gramEnd"/>
           </w:p>
         </w:tc>
         <w:tc>
@@ -11436,25 +10291,7 @@
                 <w:sz w:val="24"/>
                 <w:szCs w:val="24"/>
               </w:rPr>
-              <w:t xml:space="preserve">The servers IP/Host name that is running the </w:t>
-            </w:r>
-            <w:proofErr w:type="spellStart"/>
-            <w:r>
-              <w:rPr>
-                <w:rFonts w:asciiTheme="minorHAnsi" w:hAnsiTheme="minorHAnsi" w:cstheme="minorHAnsi"/>
-                <w:sz w:val="24"/>
-                <w:szCs w:val="24"/>
-              </w:rPr>
-              <w:t>OpenQM</w:t>
-            </w:r>
-            <w:proofErr w:type="spellEnd"/>
-            <w:r>
-              <w:rPr>
-                <w:rFonts w:asciiTheme="minorHAnsi" w:hAnsiTheme="minorHAnsi" w:cstheme="minorHAnsi"/>
-                <w:sz w:val="24"/>
-                <w:szCs w:val="24"/>
-              </w:rPr>
-              <w:t xml:space="preserve"> Database</w:t>
+              <w:t>The servers IP/Host name that is running the OpenQM Database</w:t>
             </w:r>
             <w:r>
               <w:rPr>
@@ -11484,8 +10321,6 @@
                 <w:lang w:val="en-ZA" w:eastAsia="en-ZA"/>
               </w:rPr>
             </w:pPr>
-            <w:proofErr w:type="spellStart"/>
-            <w:proofErr w:type="gramStart"/>
             <w:r>
               <w:rPr>
                 <w:rFonts w:asciiTheme="minorHAnsi" w:hAnsiTheme="minorHAnsi" w:cstheme="minorHAnsi"/>
@@ -11502,8 +10337,6 @@
               </w:rPr>
               <w:t>gatewayType</w:t>
             </w:r>
-            <w:proofErr w:type="spellEnd"/>
-            <w:proofErr w:type="gramEnd"/>
           </w:p>
         </w:tc>
         <w:tc>
@@ -11550,43 +10383,7 @@
                 <w:sz w:val="24"/>
                 <w:szCs w:val="24"/>
               </w:rPr>
-              <w:t xml:space="preserve">Connecting to </w:t>
-            </w:r>
-            <w:proofErr w:type="gramStart"/>
-            <w:r>
-              <w:rPr>
-                <w:rFonts w:asciiTheme="minorHAnsi" w:hAnsiTheme="minorHAnsi" w:cstheme="minorHAnsi"/>
-                <w:sz w:val="24"/>
-                <w:szCs w:val="24"/>
-              </w:rPr>
-              <w:t>a</w:t>
-            </w:r>
-            <w:proofErr w:type="gramEnd"/>
-            <w:r>
-              <w:rPr>
-                <w:rFonts w:asciiTheme="minorHAnsi" w:hAnsiTheme="minorHAnsi" w:cstheme="minorHAnsi"/>
-                <w:sz w:val="24"/>
-                <w:szCs w:val="24"/>
-              </w:rPr>
-              <w:t xml:space="preserve"> </w:t>
-            </w:r>
-            <w:proofErr w:type="spellStart"/>
-            <w:r>
-              <w:rPr>
-                <w:rFonts w:asciiTheme="minorHAnsi" w:hAnsiTheme="minorHAnsi" w:cstheme="minorHAnsi"/>
-                <w:sz w:val="24"/>
-                <w:szCs w:val="24"/>
-              </w:rPr>
-              <w:t>OpenQM</w:t>
-            </w:r>
-            <w:proofErr w:type="spellEnd"/>
-            <w:r>
-              <w:rPr>
-                <w:rFonts w:asciiTheme="minorHAnsi" w:hAnsiTheme="minorHAnsi" w:cstheme="minorHAnsi"/>
-                <w:sz w:val="24"/>
-                <w:szCs w:val="24"/>
-              </w:rPr>
-              <w:t xml:space="preserve"> server</w:t>
+              <w:t>Connecting to a OpenQM server</w:t>
             </w:r>
           </w:p>
         </w:tc>
@@ -11608,8 +10405,6 @@
                 <w:lang w:val="en-ZA" w:eastAsia="en-ZA"/>
               </w:rPr>
             </w:pPr>
-            <w:proofErr w:type="spellStart"/>
-            <w:proofErr w:type="gramStart"/>
             <w:r>
               <w:rPr>
                 <w:rFonts w:asciiTheme="minorHAnsi" w:hAnsiTheme="minorHAnsi" w:cstheme="minorHAnsi"/>
@@ -11626,8 +10421,6 @@
               </w:rPr>
               <w:t>UserName</w:t>
             </w:r>
-            <w:proofErr w:type="spellEnd"/>
-            <w:proofErr w:type="gramEnd"/>
           </w:p>
         </w:tc>
         <w:tc>
@@ -11644,7 +10437,6 @@
                 <w:szCs w:val="24"/>
               </w:rPr>
             </w:pPr>
-            <w:proofErr w:type="spellStart"/>
             <w:r>
               <w:rPr>
                 <w:rFonts w:asciiTheme="minorHAnsi" w:hAnsiTheme="minorHAnsi" w:cstheme="minorHAnsi"/>
@@ -11653,7 +10445,6 @@
               </w:rPr>
               <w:t>MyUserName</w:t>
             </w:r>
-            <w:proofErr w:type="spellEnd"/>
           </w:p>
         </w:tc>
         <w:tc>
@@ -11698,8 +10489,6 @@
                 <w:lang w:val="en-ZA" w:eastAsia="en-ZA"/>
               </w:rPr>
             </w:pPr>
-            <w:proofErr w:type="spellStart"/>
-            <w:proofErr w:type="gramStart"/>
             <w:r>
               <w:rPr>
                 <w:rFonts w:asciiTheme="minorHAnsi" w:hAnsiTheme="minorHAnsi" w:cstheme="minorHAnsi"/>
@@ -11716,8 +10505,6 @@
               </w:rPr>
               <w:t>Password</w:t>
             </w:r>
-            <w:proofErr w:type="spellEnd"/>
-            <w:proofErr w:type="gramEnd"/>
           </w:p>
         </w:tc>
         <w:tc>
@@ -11783,7 +10570,6 @@
                 <w:szCs w:val="22"/>
               </w:rPr>
             </w:pPr>
-            <w:proofErr w:type="spellStart"/>
             <w:r>
               <w:rPr>
                 <w:rFonts w:asciiTheme="minorHAnsi" w:hAnsiTheme="minorHAnsi" w:cstheme="minorHAnsi"/>
@@ -11792,7 +10578,6 @@
               </w:rPr>
               <w:t>Mvon.Account</w:t>
             </w:r>
-            <w:proofErr w:type="spellEnd"/>
           </w:p>
         </w:tc>
         <w:tc>
@@ -11931,18 +10716,8 @@
           <w:sz w:val="21"/>
           <w:szCs w:val="21"/>
         </w:rPr>
-        <w:t>    "folders</w:t>
-      </w:r>
-      <w:proofErr w:type="gramStart"/>
-      <w:r>
-        <w:rPr>
-          <w:rFonts w:ascii="Consolas" w:hAnsi="Consolas"/>
-          <w:sz w:val="21"/>
-          <w:szCs w:val="21"/>
-        </w:rPr>
-        <w:t>":[</w:t>
-      </w:r>
-      <w:proofErr w:type="gramEnd"/>
+        <w:t>    "folders":[</w:t>
+      </w:r>
     </w:p>
     <w:p>
       <w:pPr>
@@ -11981,27 +10756,8 @@
           <w:sz w:val="21"/>
           <w:szCs w:val="21"/>
         </w:rPr>
-        <w:t xml:space="preserve">            "</w:t>
-      </w:r>
-      <w:proofErr w:type="spellStart"/>
-      <w:r>
-        <w:rPr>
-          <w:rFonts w:ascii="Consolas" w:hAnsi="Consolas"/>
-          <w:sz w:val="21"/>
-          <w:szCs w:val="21"/>
-        </w:rPr>
-        <w:t>uri</w:t>
-      </w:r>
-      <w:proofErr w:type="spellEnd"/>
-      <w:r>
-        <w:rPr>
-          <w:rFonts w:ascii="Consolas" w:hAnsi="Consolas"/>
-          <w:sz w:val="21"/>
-          <w:szCs w:val="21"/>
-        </w:rPr>
-        <w:t>": "</w:t>
-      </w:r>
-      <w:proofErr w:type="spellStart"/>
+        <w:t xml:space="preserve">            "uri": "</w:t>
+      </w:r>
       <w:r>
         <w:rPr>
           <w:rFonts w:ascii="Consolas" w:hAnsi="Consolas"/>
@@ -12016,16 +10772,7 @@
           <w:sz w:val="21"/>
           <w:szCs w:val="21"/>
         </w:rPr>
-        <w:t>FS</w:t>
-      </w:r>
-      <w:proofErr w:type="spellEnd"/>
-      <w:r>
-        <w:rPr>
-          <w:rFonts w:ascii="Consolas" w:hAnsi="Consolas"/>
-          <w:sz w:val="21"/>
-          <w:szCs w:val="21"/>
-        </w:rPr>
-        <w:t>:/",</w:t>
+        <w:t>FS:/",</w:t>
       </w:r>
       <w:r>
         <w:rPr>
@@ -12161,27 +10908,7 @@
           <w:sz w:val="21"/>
           <w:szCs w:val="21"/>
         </w:rPr>
-        <w:t xml:space="preserve">        “</w:t>
-      </w:r>
-      <w:proofErr w:type="spellStart"/>
-      <w:proofErr w:type="gramStart"/>
-      <w:r>
-        <w:rPr>
-          <w:rFonts w:ascii="Consolas" w:hAnsi="Consolas"/>
-          <w:sz w:val="21"/>
-          <w:szCs w:val="21"/>
-        </w:rPr>
-        <w:t>mvon.RestPath</w:t>
-      </w:r>
-      <w:proofErr w:type="spellEnd"/>
-      <w:proofErr w:type="gramEnd"/>
-      <w:r>
-        <w:rPr>
-          <w:rFonts w:ascii="Consolas" w:hAnsi="Consolas"/>
-          <w:sz w:val="21"/>
-          <w:szCs w:val="21"/>
-        </w:rPr>
-        <w:t>”: “http://localhost:9005/”,</w:t>
+        <w:t xml:space="preserve">        “mvon.RestPath”: “http://localhost:9005/”,</w:t>
       </w:r>
     </w:p>
     <w:p>
@@ -12201,17 +10928,7 @@
           <w:sz w:val="21"/>
           <w:szCs w:val="21"/>
         </w:rPr>
-        <w:t>        "</w:t>
-      </w:r>
-      <w:proofErr w:type="spellStart"/>
-      <w:proofErr w:type="gramStart"/>
-      <w:r>
-        <w:rPr>
-          <w:rFonts w:ascii="Consolas" w:hAnsi="Consolas"/>
-          <w:sz w:val="21"/>
-          <w:szCs w:val="21"/>
-        </w:rPr>
-        <w:t>mvon.</w:t>
+        <w:t>        "mvon.</w:t>
       </w:r>
       <w:r>
         <w:rPr>
@@ -12227,17 +10944,7 @@
           <w:sz w:val="21"/>
           <w:szCs w:val="21"/>
         </w:rPr>
-        <w:t>seGateway</w:t>
-      </w:r>
-      <w:proofErr w:type="spellEnd"/>
-      <w:proofErr w:type="gramEnd"/>
-      <w:r>
-        <w:rPr>
-          <w:rFonts w:ascii="Consolas" w:hAnsi="Consolas"/>
-          <w:sz w:val="21"/>
-          <w:szCs w:val="21"/>
-        </w:rPr>
-        <w:t>": true,</w:t>
+        <w:t>seGateway": true,</w:t>
       </w:r>
       <w:r>
         <w:rPr>
@@ -12281,17 +10988,7 @@
           <w:sz w:val="21"/>
           <w:szCs w:val="21"/>
         </w:rPr>
-        <w:t>        "</w:t>
-      </w:r>
-      <w:proofErr w:type="spellStart"/>
-      <w:proofErr w:type="gramStart"/>
-      <w:r>
-        <w:rPr>
-          <w:rFonts w:ascii="Consolas" w:hAnsi="Consolas"/>
-          <w:sz w:val="21"/>
-          <w:szCs w:val="21"/>
-        </w:rPr>
-        <w:t>mvon.</w:t>
+        <w:t>        "mvon.</w:t>
       </w:r>
       <w:r>
         <w:rPr>
@@ -12307,17 +11004,7 @@
           <w:sz w:val="21"/>
           <w:szCs w:val="21"/>
         </w:rPr>
-        <w:t>atewayType</w:t>
-      </w:r>
-      <w:proofErr w:type="spellEnd"/>
-      <w:proofErr w:type="gramEnd"/>
-      <w:r>
-        <w:rPr>
-          <w:rFonts w:ascii="Consolas" w:hAnsi="Consolas"/>
-          <w:sz w:val="21"/>
-          <w:szCs w:val="21"/>
-        </w:rPr>
-        <w:t>": "jBASE",</w:t>
+        <w:t>atewayType": "jBASE",</w:t>
       </w:r>
     </w:p>
     <w:p>
@@ -12337,17 +11024,7 @@
           <w:sz w:val="21"/>
           <w:szCs w:val="21"/>
         </w:rPr>
-        <w:t>        "</w:t>
-      </w:r>
-      <w:proofErr w:type="spellStart"/>
-      <w:proofErr w:type="gramStart"/>
-      <w:r>
-        <w:rPr>
-          <w:rFonts w:ascii="Consolas" w:hAnsi="Consolas"/>
-          <w:sz w:val="21"/>
-          <w:szCs w:val="21"/>
-        </w:rPr>
-        <w:t>mvon.</w:t>
+        <w:t>        "mvon.</w:t>
       </w:r>
       <w:r>
         <w:rPr>
@@ -12363,17 +11040,7 @@
           <w:sz w:val="21"/>
           <w:szCs w:val="21"/>
         </w:rPr>
-        <w:t>emoteHost</w:t>
-      </w:r>
-      <w:proofErr w:type="spellEnd"/>
-      <w:proofErr w:type="gramEnd"/>
-      <w:r>
-        <w:rPr>
-          <w:rFonts w:ascii="Consolas" w:hAnsi="Consolas"/>
-          <w:sz w:val="21"/>
-          <w:szCs w:val="21"/>
-        </w:rPr>
-        <w:t>": "192.168.1.</w:t>
+        <w:t>emoteHost": "192.168.1.</w:t>
       </w:r>
       <w:r>
         <w:rPr>
@@ -12417,29 +11084,8 @@
           <w:sz w:val="21"/>
           <w:szCs w:val="21"/>
         </w:rPr>
-        <w:t xml:space="preserve">        "</w:t>
-      </w:r>
-      <w:proofErr w:type="spellStart"/>
-      <w:proofErr w:type="gramStart"/>
-      <w:r>
-        <w:rPr>
-          <w:rFonts w:ascii="Consolas" w:hAnsi="Consolas"/>
-          <w:sz w:val="21"/>
-          <w:szCs w:val="21"/>
-        </w:rPr>
-        <w:t>mvon.UserName</w:t>
-      </w:r>
-      <w:proofErr w:type="spellEnd"/>
-      <w:proofErr w:type="gramEnd"/>
-      <w:r>
-        <w:rPr>
-          <w:rFonts w:ascii="Consolas" w:hAnsi="Consolas"/>
-          <w:sz w:val="21"/>
-          <w:szCs w:val="21"/>
-        </w:rPr>
-        <w:t>": "</w:t>
-      </w:r>
-      <w:proofErr w:type="spellStart"/>
+        <w:t xml:space="preserve">        "mvon.UserName": "</w:t>
+      </w:r>
       <w:r>
         <w:rPr>
           <w:rFonts w:ascii="Consolas" w:hAnsi="Consolas"/>
@@ -12448,7 +11094,6 @@
         </w:rPr>
         <w:t>MyUserName</w:t>
       </w:r>
-      <w:proofErr w:type="spellEnd"/>
       <w:r>
         <w:rPr>
           <w:rFonts w:ascii="Consolas" w:hAnsi="Consolas"/>
@@ -12475,29 +11120,8 @@
           <w:sz w:val="21"/>
           <w:szCs w:val="21"/>
         </w:rPr>
-        <w:t>        "</w:t>
-      </w:r>
-      <w:proofErr w:type="spellStart"/>
-      <w:proofErr w:type="gramStart"/>
-      <w:r>
-        <w:rPr>
-          <w:rFonts w:ascii="Consolas" w:hAnsi="Consolas"/>
-          <w:sz w:val="21"/>
-          <w:szCs w:val="21"/>
-        </w:rPr>
-        <w:t>mvon.Password</w:t>
-      </w:r>
-      <w:proofErr w:type="spellEnd"/>
-      <w:proofErr w:type="gramEnd"/>
-      <w:r>
-        <w:rPr>
-          <w:rFonts w:ascii="Consolas" w:hAnsi="Consolas"/>
-          <w:sz w:val="21"/>
-          <w:szCs w:val="21"/>
-        </w:rPr>
-        <w:t>": "</w:t>
-      </w:r>
-      <w:proofErr w:type="spellStart"/>
+        <w:t>        "mvon.Password": "</w:t>
+      </w:r>
       <w:r>
         <w:rPr>
           <w:rFonts w:ascii="Consolas" w:hAnsi="Consolas"/>
@@ -12506,7 +11130,6 @@
         </w:rPr>
         <w:t>MyPassword</w:t>
       </w:r>
-      <w:proofErr w:type="spellEnd"/>
       <w:r>
         <w:rPr>
           <w:rFonts w:ascii="Consolas" w:hAnsi="Consolas"/>
@@ -12533,27 +11156,7 @@
           <w:sz w:val="21"/>
           <w:szCs w:val="21"/>
         </w:rPr>
-        <w:t>        "</w:t>
-      </w:r>
-      <w:proofErr w:type="spellStart"/>
-      <w:proofErr w:type="gramStart"/>
-      <w:r>
-        <w:rPr>
-          <w:rFonts w:ascii="Consolas" w:hAnsi="Consolas"/>
-          <w:sz w:val="21"/>
-          <w:szCs w:val="21"/>
-        </w:rPr>
-        <w:t>mvon.Account</w:t>
-      </w:r>
-      <w:proofErr w:type="spellEnd"/>
-      <w:proofErr w:type="gramEnd"/>
-      <w:r>
-        <w:rPr>
-          <w:rFonts w:ascii="Consolas" w:hAnsi="Consolas"/>
-          <w:sz w:val="21"/>
-          <w:szCs w:val="21"/>
-        </w:rPr>
-        <w:t>": "",</w:t>
+        <w:t>        "mvon.Account": "",</w:t>
       </w:r>
     </w:p>
     <w:p>
@@ -12573,45 +11176,7 @@
           <w:sz w:val="21"/>
           <w:szCs w:val="21"/>
         </w:rPr>
-        <w:t xml:space="preserve">        "</w:t>
-      </w:r>
-      <w:proofErr w:type="spellStart"/>
-      <w:proofErr w:type="gramStart"/>
-      <w:r>
-        <w:rPr>
-          <w:rFonts w:ascii="Consolas" w:hAnsi="Consolas"/>
-          <w:sz w:val="21"/>
-          <w:szCs w:val="21"/>
-        </w:rPr>
-        <w:t>files.associations</w:t>
-      </w:r>
-      <w:proofErr w:type="spellEnd"/>
-      <w:proofErr w:type="gramEnd"/>
-      <w:r>
-        <w:rPr>
-          <w:rFonts w:ascii="Consolas" w:hAnsi="Consolas"/>
-          <w:sz w:val="21"/>
-          <w:szCs w:val="21"/>
-        </w:rPr>
-        <w:t>": {"*":"</w:t>
-      </w:r>
-      <w:proofErr w:type="spellStart"/>
-      <w:r>
-        <w:rPr>
-          <w:rFonts w:ascii="Consolas" w:hAnsi="Consolas"/>
-          <w:sz w:val="21"/>
-          <w:szCs w:val="21"/>
-        </w:rPr>
-        <w:t>mvon</w:t>
-      </w:r>
-      <w:proofErr w:type="spellEnd"/>
-      <w:r>
-        <w:rPr>
-          <w:rFonts w:ascii="Consolas" w:hAnsi="Consolas"/>
-          <w:sz w:val="21"/>
-          <w:szCs w:val="21"/>
-        </w:rPr>
-        <w:t>"}</w:t>
+        <w:t xml:space="preserve">        "files.associations": {"*":"mvon"}</w:t>
       </w:r>
     </w:p>
     <w:p>
@@ -12973,8 +11538,6 @@
                 <w:lang w:val="en-ZA" w:eastAsia="en-ZA"/>
               </w:rPr>
             </w:pPr>
-            <w:proofErr w:type="spellStart"/>
-            <w:proofErr w:type="gramStart"/>
             <w:r>
               <w:rPr>
                 <w:rFonts w:asciiTheme="minorHAnsi" w:hAnsiTheme="minorHAnsi" w:cstheme="minorHAnsi"/>
@@ -12991,8 +11554,6 @@
               </w:rPr>
               <w:t>RemoteHost</w:t>
             </w:r>
-            <w:proofErr w:type="spellEnd"/>
-            <w:proofErr w:type="gramEnd"/>
           </w:p>
         </w:tc>
         <w:tc>
@@ -13077,8 +11638,6 @@
                 <w:lang w:val="en-ZA" w:eastAsia="en-ZA"/>
               </w:rPr>
             </w:pPr>
-            <w:proofErr w:type="spellStart"/>
-            <w:proofErr w:type="gramStart"/>
             <w:r>
               <w:rPr>
                 <w:rFonts w:asciiTheme="minorHAnsi" w:hAnsiTheme="minorHAnsi" w:cstheme="minorHAnsi"/>
@@ -13095,8 +11654,6 @@
               </w:rPr>
               <w:t>GatewayType</w:t>
             </w:r>
-            <w:proofErr w:type="spellEnd"/>
-            <w:proofErr w:type="gramEnd"/>
           </w:p>
         </w:tc>
         <w:tc>
@@ -13164,8 +11721,6 @@
                 <w:lang w:val="en-ZA" w:eastAsia="en-ZA"/>
               </w:rPr>
             </w:pPr>
-            <w:proofErr w:type="spellStart"/>
-            <w:proofErr w:type="gramStart"/>
             <w:r>
               <w:rPr>
                 <w:rFonts w:asciiTheme="minorHAnsi" w:hAnsiTheme="minorHAnsi" w:cstheme="minorHAnsi"/>
@@ -13182,8 +11737,6 @@
               </w:rPr>
               <w:t>UserName</w:t>
             </w:r>
-            <w:proofErr w:type="spellEnd"/>
-            <w:proofErr w:type="gramEnd"/>
           </w:p>
         </w:tc>
         <w:tc>
@@ -13200,7 +11753,6 @@
                 <w:szCs w:val="24"/>
               </w:rPr>
             </w:pPr>
-            <w:proofErr w:type="spellStart"/>
             <w:r>
               <w:rPr>
                 <w:rFonts w:asciiTheme="minorHAnsi" w:hAnsiTheme="minorHAnsi" w:cstheme="minorHAnsi"/>
@@ -13209,7 +11761,6 @@
               </w:rPr>
               <w:t>MyUserName</w:t>
             </w:r>
-            <w:proofErr w:type="spellEnd"/>
           </w:p>
         </w:tc>
         <w:tc>
@@ -13254,8 +11805,6 @@
                 <w:lang w:val="en-ZA" w:eastAsia="en-ZA"/>
               </w:rPr>
             </w:pPr>
-            <w:proofErr w:type="spellStart"/>
-            <w:proofErr w:type="gramStart"/>
             <w:r>
               <w:rPr>
                 <w:rFonts w:asciiTheme="minorHAnsi" w:hAnsiTheme="minorHAnsi" w:cstheme="minorHAnsi"/>
@@ -13272,8 +11821,6 @@
               </w:rPr>
               <w:t>Password</w:t>
             </w:r>
-            <w:proofErr w:type="spellEnd"/>
-            <w:proofErr w:type="gramEnd"/>
           </w:p>
         </w:tc>
         <w:tc>
@@ -13339,7 +11886,6 @@
                 <w:szCs w:val="22"/>
               </w:rPr>
             </w:pPr>
-            <w:proofErr w:type="spellStart"/>
             <w:r>
               <w:rPr>
                 <w:rFonts w:asciiTheme="minorHAnsi" w:hAnsiTheme="minorHAnsi" w:cstheme="minorHAnsi"/>
@@ -13348,7 +11894,6 @@
               </w:rPr>
               <w:t>Mvon.Account</w:t>
             </w:r>
-            <w:proofErr w:type="spellEnd"/>
           </w:p>
         </w:tc>
         <w:tc>
@@ -13541,18 +12086,8 @@
           <w:sz w:val="21"/>
           <w:szCs w:val="21"/>
         </w:rPr>
-        <w:t>    "folders</w:t>
-      </w:r>
-      <w:proofErr w:type="gramStart"/>
-      <w:r>
-        <w:rPr>
-          <w:rFonts w:ascii="Consolas" w:hAnsi="Consolas"/>
-          <w:sz w:val="21"/>
-          <w:szCs w:val="21"/>
-        </w:rPr>
-        <w:t>":[</w:t>
-      </w:r>
-      <w:proofErr w:type="gramEnd"/>
+        <w:t>    "folders":[</w:t>
+      </w:r>
     </w:p>
     <w:p>
       <w:pPr>
@@ -13591,27 +12126,8 @@
           <w:sz w:val="21"/>
           <w:szCs w:val="21"/>
         </w:rPr>
-        <w:t xml:space="preserve">            "</w:t>
-      </w:r>
-      <w:proofErr w:type="spellStart"/>
-      <w:r>
-        <w:rPr>
-          <w:rFonts w:ascii="Consolas" w:hAnsi="Consolas"/>
-          <w:sz w:val="21"/>
-          <w:szCs w:val="21"/>
-        </w:rPr>
-        <w:t>uri</w:t>
-      </w:r>
-      <w:proofErr w:type="spellEnd"/>
-      <w:r>
-        <w:rPr>
-          <w:rFonts w:ascii="Consolas" w:hAnsi="Consolas"/>
-          <w:sz w:val="21"/>
-          <w:szCs w:val="21"/>
-        </w:rPr>
-        <w:t>": "</w:t>
-      </w:r>
-      <w:proofErr w:type="spellStart"/>
+        <w:t xml:space="preserve">            "uri": "</w:t>
+      </w:r>
       <w:r>
         <w:rPr>
           <w:rFonts w:ascii="Consolas" w:hAnsi="Consolas"/>
@@ -13626,16 +12142,7 @@
           <w:sz w:val="21"/>
           <w:szCs w:val="21"/>
         </w:rPr>
-        <w:t>FS</w:t>
-      </w:r>
-      <w:proofErr w:type="spellEnd"/>
-      <w:r>
-        <w:rPr>
-          <w:rFonts w:ascii="Consolas" w:hAnsi="Consolas"/>
-          <w:sz w:val="21"/>
-          <w:szCs w:val="21"/>
-        </w:rPr>
-        <w:t>:/",</w:t>
+        <w:t>FS:/",</w:t>
       </w:r>
       <w:r>
         <w:rPr>
@@ -13787,27 +12294,7 @@
           <w:sz w:val="21"/>
           <w:szCs w:val="21"/>
         </w:rPr>
-        <w:t xml:space="preserve">        “</w:t>
-      </w:r>
-      <w:proofErr w:type="spellStart"/>
-      <w:proofErr w:type="gramStart"/>
-      <w:r>
-        <w:rPr>
-          <w:rFonts w:ascii="Consolas" w:hAnsi="Consolas"/>
-          <w:sz w:val="21"/>
-          <w:szCs w:val="21"/>
-        </w:rPr>
-        <w:t>mvon.RestPath</w:t>
-      </w:r>
-      <w:proofErr w:type="spellEnd"/>
-      <w:proofErr w:type="gramEnd"/>
-      <w:r>
-        <w:rPr>
-          <w:rFonts w:ascii="Consolas" w:hAnsi="Consolas"/>
-          <w:sz w:val="21"/>
-          <w:szCs w:val="21"/>
-        </w:rPr>
-        <w:t>”: “http://localhost:9005/”,</w:t>
+        <w:t xml:space="preserve">        “mvon.RestPath”: “http://localhost:9005/”,</w:t>
       </w:r>
     </w:p>
     <w:p>
@@ -13827,17 +12314,7 @@
           <w:sz w:val="21"/>
           <w:szCs w:val="21"/>
         </w:rPr>
-        <w:t>        "</w:t>
-      </w:r>
-      <w:proofErr w:type="spellStart"/>
-      <w:proofErr w:type="gramStart"/>
-      <w:r>
-        <w:rPr>
-          <w:rFonts w:ascii="Consolas" w:hAnsi="Consolas"/>
-          <w:sz w:val="21"/>
-          <w:szCs w:val="21"/>
-        </w:rPr>
-        <w:t>mvon.</w:t>
+        <w:t>        "mvon.</w:t>
       </w:r>
       <w:r>
         <w:rPr>
@@ -13853,17 +12330,7 @@
           <w:sz w:val="21"/>
           <w:szCs w:val="21"/>
         </w:rPr>
-        <w:t>seGateway</w:t>
-      </w:r>
-      <w:proofErr w:type="spellEnd"/>
-      <w:proofErr w:type="gramEnd"/>
-      <w:r>
-        <w:rPr>
-          <w:rFonts w:ascii="Consolas" w:hAnsi="Consolas"/>
-          <w:sz w:val="21"/>
-          <w:szCs w:val="21"/>
-        </w:rPr>
-        <w:t>": true,</w:t>
+        <w:t>seGateway": true,</w:t>
       </w:r>
       <w:r>
         <w:rPr>
@@ -13907,17 +12374,7 @@
           <w:sz w:val="21"/>
           <w:szCs w:val="21"/>
         </w:rPr>
-        <w:t>        "</w:t>
-      </w:r>
-      <w:proofErr w:type="spellStart"/>
-      <w:proofErr w:type="gramStart"/>
-      <w:r>
-        <w:rPr>
-          <w:rFonts w:ascii="Consolas" w:hAnsi="Consolas"/>
-          <w:sz w:val="21"/>
-          <w:szCs w:val="21"/>
-        </w:rPr>
-        <w:t>mvon.</w:t>
+        <w:t>        "mvon.</w:t>
       </w:r>
       <w:r>
         <w:rPr>
@@ -13933,17 +12390,7 @@
           <w:sz w:val="21"/>
           <w:szCs w:val="21"/>
         </w:rPr>
-        <w:t>atewayType</w:t>
-      </w:r>
-      <w:proofErr w:type="spellEnd"/>
-      <w:proofErr w:type="gramEnd"/>
-      <w:r>
-        <w:rPr>
-          <w:rFonts w:ascii="Consolas" w:hAnsi="Consolas"/>
-          <w:sz w:val="21"/>
-          <w:szCs w:val="21"/>
-        </w:rPr>
-        <w:t>": "D3",</w:t>
+        <w:t>atewayType": "D3",</w:t>
       </w:r>
     </w:p>
     <w:p>
@@ -13963,17 +12410,7 @@
           <w:sz w:val="21"/>
           <w:szCs w:val="21"/>
         </w:rPr>
-        <w:t>        "</w:t>
-      </w:r>
-      <w:proofErr w:type="spellStart"/>
-      <w:proofErr w:type="gramStart"/>
-      <w:r>
-        <w:rPr>
-          <w:rFonts w:ascii="Consolas" w:hAnsi="Consolas"/>
-          <w:sz w:val="21"/>
-          <w:szCs w:val="21"/>
-        </w:rPr>
-        <w:t>mvon.</w:t>
+        <w:t>        "mvon.</w:t>
       </w:r>
       <w:r>
         <w:rPr>
@@ -13989,17 +12426,7 @@
           <w:sz w:val="21"/>
           <w:szCs w:val="21"/>
         </w:rPr>
-        <w:t>emoteHost</w:t>
-      </w:r>
-      <w:proofErr w:type="spellEnd"/>
-      <w:proofErr w:type="gramEnd"/>
-      <w:r>
-        <w:rPr>
-          <w:rFonts w:ascii="Consolas" w:hAnsi="Consolas"/>
-          <w:sz w:val="21"/>
-          <w:szCs w:val="21"/>
-        </w:rPr>
-        <w:t>": "192.168.1.</w:t>
+        <w:t>emoteHost": "192.168.1.</w:t>
       </w:r>
       <w:r>
         <w:rPr>
@@ -14043,27 +12470,7 @@
           <w:sz w:val="21"/>
           <w:szCs w:val="21"/>
         </w:rPr>
-        <w:t xml:space="preserve">        "</w:t>
-      </w:r>
-      <w:proofErr w:type="spellStart"/>
-      <w:proofErr w:type="gramStart"/>
-      <w:r>
-        <w:rPr>
-          <w:rFonts w:ascii="Consolas" w:hAnsi="Consolas"/>
-          <w:sz w:val="21"/>
-          <w:szCs w:val="21"/>
-        </w:rPr>
-        <w:t>mvon.UserName</w:t>
-      </w:r>
-      <w:proofErr w:type="spellEnd"/>
-      <w:proofErr w:type="gramEnd"/>
-      <w:r>
-        <w:rPr>
-          <w:rFonts w:ascii="Consolas" w:hAnsi="Consolas"/>
-          <w:sz w:val="21"/>
-          <w:szCs w:val="21"/>
-        </w:rPr>
-        <w:t>": "dm",</w:t>
+        <w:t xml:space="preserve">        "mvon.UserName": "dm",</w:t>
       </w:r>
     </w:p>
     <w:p>
@@ -14083,27 +12490,7 @@
           <w:sz w:val="21"/>
           <w:szCs w:val="21"/>
         </w:rPr>
-        <w:t>        "</w:t>
-      </w:r>
-      <w:proofErr w:type="spellStart"/>
-      <w:proofErr w:type="gramStart"/>
-      <w:r>
-        <w:rPr>
-          <w:rFonts w:ascii="Consolas" w:hAnsi="Consolas"/>
-          <w:sz w:val="21"/>
-          <w:szCs w:val="21"/>
-        </w:rPr>
-        <w:t>mvon.AccountPassword</w:t>
-      </w:r>
-      <w:proofErr w:type="spellEnd"/>
-      <w:proofErr w:type="gramEnd"/>
-      <w:r>
-        <w:rPr>
-          <w:rFonts w:ascii="Consolas" w:hAnsi="Consolas"/>
-          <w:sz w:val="21"/>
-          <w:szCs w:val="21"/>
-        </w:rPr>
-        <w:t>": "",</w:t>
+        <w:t>        "mvon.AccountPassword": "",</w:t>
       </w:r>
     </w:p>
     <w:p>
@@ -14123,27 +12510,7 @@
           <w:sz w:val="21"/>
           <w:szCs w:val="21"/>
         </w:rPr>
-        <w:t>        "</w:t>
-      </w:r>
-      <w:proofErr w:type="spellStart"/>
-      <w:proofErr w:type="gramStart"/>
-      <w:r>
-        <w:rPr>
-          <w:rFonts w:ascii="Consolas" w:hAnsi="Consolas"/>
-          <w:sz w:val="21"/>
-          <w:szCs w:val="21"/>
-        </w:rPr>
-        <w:t>mvon.Account</w:t>
-      </w:r>
-      <w:proofErr w:type="spellEnd"/>
-      <w:proofErr w:type="gramEnd"/>
-      <w:r>
-        <w:rPr>
-          <w:rFonts w:ascii="Consolas" w:hAnsi="Consolas"/>
-          <w:sz w:val="21"/>
-          <w:szCs w:val="21"/>
-        </w:rPr>
-        <w:t>": "dm",</w:t>
+        <w:t>        "mvon.Account": "dm",</w:t>
       </w:r>
     </w:p>
     <w:p>
@@ -14163,45 +12530,7 @@
           <w:sz w:val="21"/>
           <w:szCs w:val="21"/>
         </w:rPr>
-        <w:t xml:space="preserve">        "</w:t>
-      </w:r>
-      <w:proofErr w:type="spellStart"/>
-      <w:proofErr w:type="gramStart"/>
-      <w:r>
-        <w:rPr>
-          <w:rFonts w:ascii="Consolas" w:hAnsi="Consolas"/>
-          <w:sz w:val="21"/>
-          <w:szCs w:val="21"/>
-        </w:rPr>
-        <w:t>files.associations</w:t>
-      </w:r>
-      <w:proofErr w:type="spellEnd"/>
-      <w:proofErr w:type="gramEnd"/>
-      <w:r>
-        <w:rPr>
-          <w:rFonts w:ascii="Consolas" w:hAnsi="Consolas"/>
-          <w:sz w:val="21"/>
-          <w:szCs w:val="21"/>
-        </w:rPr>
-        <w:t>": {"*":"</w:t>
-      </w:r>
-      <w:proofErr w:type="spellStart"/>
-      <w:r>
-        <w:rPr>
-          <w:rFonts w:ascii="Consolas" w:hAnsi="Consolas"/>
-          <w:sz w:val="21"/>
-          <w:szCs w:val="21"/>
-        </w:rPr>
-        <w:t>mvon</w:t>
-      </w:r>
-      <w:proofErr w:type="spellEnd"/>
-      <w:r>
-        <w:rPr>
-          <w:rFonts w:ascii="Consolas" w:hAnsi="Consolas"/>
-          <w:sz w:val="21"/>
-          <w:szCs w:val="21"/>
-        </w:rPr>
-        <w:t>"}</w:t>
+        <w:t xml:space="preserve">        "files.associations": {"*":"mvon"}</w:t>
       </w:r>
     </w:p>
     <w:p>
@@ -14564,8 +12893,6 @@
                 <w:lang w:val="en-ZA" w:eastAsia="en-ZA"/>
               </w:rPr>
             </w:pPr>
-            <w:proofErr w:type="spellStart"/>
-            <w:proofErr w:type="gramStart"/>
             <w:r>
               <w:rPr>
                 <w:rFonts w:asciiTheme="minorHAnsi" w:hAnsiTheme="minorHAnsi" w:cstheme="minorHAnsi"/>
@@ -14582,8 +12909,6 @@
               </w:rPr>
               <w:t>RemoteHost</w:t>
             </w:r>
-            <w:proofErr w:type="spellEnd"/>
-            <w:proofErr w:type="gramEnd"/>
           </w:p>
         </w:tc>
         <w:tc>
@@ -14668,8 +12993,6 @@
                 <w:lang w:val="en-ZA" w:eastAsia="en-ZA"/>
               </w:rPr>
             </w:pPr>
-            <w:proofErr w:type="spellStart"/>
-            <w:proofErr w:type="gramStart"/>
             <w:r>
               <w:rPr>
                 <w:rFonts w:asciiTheme="minorHAnsi" w:hAnsiTheme="minorHAnsi" w:cstheme="minorHAnsi"/>
@@ -14686,8 +13009,6 @@
               </w:rPr>
               <w:t>GatewayType</w:t>
             </w:r>
-            <w:proofErr w:type="spellEnd"/>
-            <w:proofErr w:type="gramEnd"/>
           </w:p>
         </w:tc>
         <w:tc>
@@ -14755,8 +13076,6 @@
                 <w:lang w:val="en-ZA" w:eastAsia="en-ZA"/>
               </w:rPr>
             </w:pPr>
-            <w:proofErr w:type="spellStart"/>
-            <w:proofErr w:type="gramStart"/>
             <w:r>
               <w:rPr>
                 <w:rFonts w:asciiTheme="minorHAnsi" w:hAnsiTheme="minorHAnsi" w:cstheme="minorHAnsi"/>
@@ -14773,8 +13092,6 @@
               </w:rPr>
               <w:t>UserName</w:t>
             </w:r>
-            <w:proofErr w:type="spellEnd"/>
-            <w:proofErr w:type="gramEnd"/>
           </w:p>
         </w:tc>
         <w:tc>
@@ -14821,25 +13138,7 @@
                 <w:sz w:val="24"/>
                 <w:szCs w:val="24"/>
               </w:rPr>
-              <w:t xml:space="preserve">The D3 </w:t>
-            </w:r>
-            <w:proofErr w:type="gramStart"/>
-            <w:r>
-              <w:rPr>
-                <w:rFonts w:asciiTheme="minorHAnsi" w:hAnsiTheme="minorHAnsi" w:cstheme="minorHAnsi"/>
-                <w:sz w:val="24"/>
-                <w:szCs w:val="24"/>
-              </w:rPr>
-              <w:t>User name</w:t>
-            </w:r>
-            <w:proofErr w:type="gramEnd"/>
-            <w:r>
-              <w:rPr>
-                <w:rFonts w:asciiTheme="minorHAnsi" w:hAnsiTheme="minorHAnsi" w:cstheme="minorHAnsi"/>
-                <w:sz w:val="24"/>
-                <w:szCs w:val="24"/>
-              </w:rPr>
-              <w:t xml:space="preserve"> to log in with</w:t>
+              <w:t>The D3 User name to log in with</w:t>
             </w:r>
           </w:p>
         </w:tc>
@@ -14861,8 +13160,6 @@
                 <w:lang w:val="en-ZA" w:eastAsia="en-ZA"/>
               </w:rPr>
             </w:pPr>
-            <w:proofErr w:type="spellStart"/>
-            <w:proofErr w:type="gramStart"/>
             <w:r>
               <w:rPr>
                 <w:rFonts w:asciiTheme="minorHAnsi" w:hAnsiTheme="minorHAnsi" w:cstheme="minorHAnsi"/>
@@ -14879,8 +13176,6 @@
               </w:rPr>
               <w:t>AccountPassword</w:t>
             </w:r>
-            <w:proofErr w:type="spellEnd"/>
-            <w:proofErr w:type="gramEnd"/>
           </w:p>
         </w:tc>
         <w:tc>
@@ -14938,7 +13233,6 @@
                 <w:szCs w:val="22"/>
               </w:rPr>
             </w:pPr>
-            <w:proofErr w:type="spellStart"/>
             <w:r>
               <w:rPr>
                 <w:rFonts w:asciiTheme="minorHAnsi" w:hAnsiTheme="minorHAnsi" w:cstheme="minorHAnsi"/>
@@ -14947,7 +13241,6 @@
               </w:rPr>
               <w:t>Mvon.Account</w:t>
             </w:r>
-            <w:proofErr w:type="spellEnd"/>
           </w:p>
         </w:tc>
         <w:tc>
@@ -15129,18 +13422,8 @@
           <w:sz w:val="21"/>
           <w:szCs w:val="21"/>
         </w:rPr>
-        <w:t>    "folders</w:t>
-      </w:r>
-      <w:proofErr w:type="gramStart"/>
-      <w:r>
-        <w:rPr>
-          <w:rFonts w:ascii="Consolas" w:hAnsi="Consolas"/>
-          <w:sz w:val="21"/>
-          <w:szCs w:val="21"/>
-        </w:rPr>
-        <w:t>":[</w:t>
-      </w:r>
-      <w:proofErr w:type="gramEnd"/>
+        <w:t>    "folders":[</w:t>
+      </w:r>
     </w:p>
     <w:p>
       <w:pPr>
@@ -15179,27 +13462,8 @@
           <w:sz w:val="21"/>
           <w:szCs w:val="21"/>
         </w:rPr>
-        <w:t xml:space="preserve">            "</w:t>
-      </w:r>
-      <w:proofErr w:type="spellStart"/>
-      <w:r>
-        <w:rPr>
-          <w:rFonts w:ascii="Consolas" w:hAnsi="Consolas"/>
-          <w:sz w:val="21"/>
-          <w:szCs w:val="21"/>
-        </w:rPr>
-        <w:t>uri</w:t>
-      </w:r>
-      <w:proofErr w:type="spellEnd"/>
-      <w:r>
-        <w:rPr>
-          <w:rFonts w:ascii="Consolas" w:hAnsi="Consolas"/>
-          <w:sz w:val="21"/>
-          <w:szCs w:val="21"/>
-        </w:rPr>
-        <w:t>": "</w:t>
-      </w:r>
-      <w:proofErr w:type="spellStart"/>
+        <w:t xml:space="preserve">            "uri": "</w:t>
+      </w:r>
       <w:r>
         <w:rPr>
           <w:rFonts w:ascii="Consolas" w:hAnsi="Consolas"/>
@@ -15214,16 +13478,7 @@
           <w:sz w:val="21"/>
           <w:szCs w:val="21"/>
         </w:rPr>
-        <w:t>FS</w:t>
-      </w:r>
-      <w:proofErr w:type="spellEnd"/>
-      <w:r>
-        <w:rPr>
-          <w:rFonts w:ascii="Consolas" w:hAnsi="Consolas"/>
-          <w:sz w:val="21"/>
-          <w:szCs w:val="21"/>
-        </w:rPr>
-        <w:t>:/",</w:t>
+        <w:t>FS:/",</w:t>
       </w:r>
       <w:r>
         <w:rPr>
@@ -15375,27 +13630,7 @@
           <w:sz w:val="21"/>
           <w:szCs w:val="21"/>
         </w:rPr>
-        <w:t xml:space="preserve">        “</w:t>
-      </w:r>
-      <w:proofErr w:type="spellStart"/>
-      <w:proofErr w:type="gramStart"/>
-      <w:r>
-        <w:rPr>
-          <w:rFonts w:ascii="Consolas" w:hAnsi="Consolas"/>
-          <w:sz w:val="21"/>
-          <w:szCs w:val="21"/>
-        </w:rPr>
-        <w:t>mvon.RestPath</w:t>
-      </w:r>
-      <w:proofErr w:type="spellEnd"/>
-      <w:proofErr w:type="gramEnd"/>
-      <w:r>
-        <w:rPr>
-          <w:rFonts w:ascii="Consolas" w:hAnsi="Consolas"/>
-          <w:sz w:val="21"/>
-          <w:szCs w:val="21"/>
-        </w:rPr>
-        <w:t>”: “http://localhost:9005/”,</w:t>
+        <w:t xml:space="preserve">        “mvon.RestPath”: “http://localhost:9005/”,</w:t>
       </w:r>
     </w:p>
     <w:p>
@@ -15415,17 +13650,7 @@
           <w:sz w:val="21"/>
           <w:szCs w:val="21"/>
         </w:rPr>
-        <w:t>        "</w:t>
-      </w:r>
-      <w:proofErr w:type="spellStart"/>
-      <w:proofErr w:type="gramStart"/>
-      <w:r>
-        <w:rPr>
-          <w:rFonts w:ascii="Consolas" w:hAnsi="Consolas"/>
-          <w:sz w:val="21"/>
-          <w:szCs w:val="21"/>
-        </w:rPr>
-        <w:t>mvon.</w:t>
+        <w:t>        "mvon.</w:t>
       </w:r>
       <w:r>
         <w:rPr>
@@ -15441,17 +13666,7 @@
           <w:sz w:val="21"/>
           <w:szCs w:val="21"/>
         </w:rPr>
-        <w:t>seGateway</w:t>
-      </w:r>
-      <w:proofErr w:type="spellEnd"/>
-      <w:proofErr w:type="gramEnd"/>
-      <w:r>
-        <w:rPr>
-          <w:rFonts w:ascii="Consolas" w:hAnsi="Consolas"/>
-          <w:sz w:val="21"/>
-          <w:szCs w:val="21"/>
-        </w:rPr>
-        <w:t>": true,</w:t>
+        <w:t>seGateway": true,</w:t>
       </w:r>
       <w:r>
         <w:rPr>
@@ -15495,17 +13710,7 @@
           <w:sz w:val="21"/>
           <w:szCs w:val="21"/>
         </w:rPr>
-        <w:t>        "</w:t>
-      </w:r>
-      <w:proofErr w:type="spellStart"/>
-      <w:proofErr w:type="gramStart"/>
-      <w:r>
-        <w:rPr>
-          <w:rFonts w:ascii="Consolas" w:hAnsi="Consolas"/>
-          <w:sz w:val="21"/>
-          <w:szCs w:val="21"/>
-        </w:rPr>
-        <w:t>mvon.</w:t>
+        <w:t>        "mvon.</w:t>
       </w:r>
       <w:r>
         <w:rPr>
@@ -15521,17 +13726,7 @@
           <w:sz w:val="21"/>
           <w:szCs w:val="21"/>
         </w:rPr>
-        <w:t>atewayType</w:t>
-      </w:r>
-      <w:proofErr w:type="spellEnd"/>
-      <w:proofErr w:type="gramEnd"/>
-      <w:r>
-        <w:rPr>
-          <w:rFonts w:ascii="Consolas" w:hAnsi="Consolas"/>
-          <w:sz w:val="21"/>
-          <w:szCs w:val="21"/>
-        </w:rPr>
-        <w:t>": "</w:t>
+        <w:t>atewayType": "</w:t>
       </w:r>
       <w:r>
         <w:rPr>
@@ -15567,17 +13762,7 @@
           <w:sz w:val="21"/>
           <w:szCs w:val="21"/>
         </w:rPr>
-        <w:t>        "</w:t>
-      </w:r>
-      <w:proofErr w:type="spellStart"/>
-      <w:proofErr w:type="gramStart"/>
-      <w:r>
-        <w:rPr>
-          <w:rFonts w:ascii="Consolas" w:hAnsi="Consolas"/>
-          <w:sz w:val="21"/>
-          <w:szCs w:val="21"/>
-        </w:rPr>
-        <w:t>mvon.</w:t>
+        <w:t>        "mvon.</w:t>
       </w:r>
       <w:r>
         <w:rPr>
@@ -15593,17 +13778,7 @@
           <w:sz w:val="21"/>
           <w:szCs w:val="21"/>
         </w:rPr>
-        <w:t>emoteHost</w:t>
-      </w:r>
-      <w:proofErr w:type="spellEnd"/>
-      <w:proofErr w:type="gramEnd"/>
-      <w:r>
-        <w:rPr>
-          <w:rFonts w:ascii="Consolas" w:hAnsi="Consolas"/>
-          <w:sz w:val="21"/>
-          <w:szCs w:val="21"/>
-        </w:rPr>
-        <w:t>": "192.168.1.</w:t>
+        <w:t>emoteHost": "192.168.1.</w:t>
       </w:r>
       <w:r>
         <w:rPr>
@@ -15647,29 +13822,8 @@
           <w:sz w:val="21"/>
           <w:szCs w:val="21"/>
         </w:rPr>
-        <w:t xml:space="preserve">        "</w:t>
-      </w:r>
-      <w:proofErr w:type="spellStart"/>
-      <w:proofErr w:type="gramStart"/>
-      <w:r>
-        <w:rPr>
-          <w:rFonts w:ascii="Consolas" w:hAnsi="Consolas"/>
-          <w:sz w:val="21"/>
-          <w:szCs w:val="21"/>
-        </w:rPr>
-        <w:t>mvon.UserName</w:t>
-      </w:r>
-      <w:proofErr w:type="spellEnd"/>
-      <w:proofErr w:type="gramEnd"/>
-      <w:r>
-        <w:rPr>
-          <w:rFonts w:ascii="Consolas" w:hAnsi="Consolas"/>
-          <w:sz w:val="21"/>
-          <w:szCs w:val="21"/>
-        </w:rPr>
-        <w:t>": "</w:t>
-      </w:r>
-      <w:proofErr w:type="spellStart"/>
+        <w:t xml:space="preserve">        "mvon.UserName": "</w:t>
+      </w:r>
       <w:r>
         <w:rPr>
           <w:rFonts w:ascii="Consolas" w:hAnsi="Consolas"/>
@@ -15678,7 +13832,6 @@
         </w:rPr>
         <w:t>MyUserName</w:t>
       </w:r>
-      <w:proofErr w:type="spellEnd"/>
       <w:r>
         <w:rPr>
           <w:rFonts w:ascii="Consolas" w:hAnsi="Consolas"/>
@@ -15713,29 +13866,8 @@
           <w:sz w:val="21"/>
           <w:szCs w:val="21"/>
         </w:rPr>
-        <w:t>        "</w:t>
-      </w:r>
-      <w:proofErr w:type="spellStart"/>
-      <w:proofErr w:type="gramStart"/>
-      <w:r>
-        <w:rPr>
-          <w:rFonts w:ascii="Consolas" w:hAnsi="Consolas"/>
-          <w:sz w:val="21"/>
-          <w:szCs w:val="21"/>
-        </w:rPr>
-        <w:t>mvon.AccountPassword</w:t>
-      </w:r>
-      <w:proofErr w:type="spellEnd"/>
-      <w:proofErr w:type="gramEnd"/>
-      <w:r>
-        <w:rPr>
-          <w:rFonts w:ascii="Consolas" w:hAnsi="Consolas"/>
-          <w:sz w:val="21"/>
-          <w:szCs w:val="21"/>
-        </w:rPr>
-        <w:t>": "</w:t>
-      </w:r>
-      <w:proofErr w:type="spellStart"/>
+        <w:t>        "mvon.AccountPassword": "</w:t>
+      </w:r>
       <w:r>
         <w:rPr>
           <w:rFonts w:ascii="Consolas" w:hAnsi="Consolas"/>
@@ -15744,7 +13876,6 @@
         </w:rPr>
         <w:t>MyPassword</w:t>
       </w:r>
-      <w:proofErr w:type="spellEnd"/>
       <w:r>
         <w:rPr>
           <w:rFonts w:ascii="Consolas" w:hAnsi="Consolas"/>
@@ -15771,45 +13902,7 @@
           <w:sz w:val="21"/>
           <w:szCs w:val="21"/>
         </w:rPr>
-        <w:t xml:space="preserve">        "</w:t>
-      </w:r>
-      <w:proofErr w:type="spellStart"/>
-      <w:proofErr w:type="gramStart"/>
-      <w:r>
-        <w:rPr>
-          <w:rFonts w:ascii="Consolas" w:hAnsi="Consolas"/>
-          <w:sz w:val="21"/>
-          <w:szCs w:val="21"/>
-        </w:rPr>
-        <w:t>files.associations</w:t>
-      </w:r>
-      <w:proofErr w:type="spellEnd"/>
-      <w:proofErr w:type="gramEnd"/>
-      <w:r>
-        <w:rPr>
-          <w:rFonts w:ascii="Consolas" w:hAnsi="Consolas"/>
-          <w:sz w:val="21"/>
-          <w:szCs w:val="21"/>
-        </w:rPr>
-        <w:t>": {"*":"</w:t>
-      </w:r>
-      <w:proofErr w:type="spellStart"/>
-      <w:r>
-        <w:rPr>
-          <w:rFonts w:ascii="Consolas" w:hAnsi="Consolas"/>
-          <w:sz w:val="21"/>
-          <w:szCs w:val="21"/>
-        </w:rPr>
-        <w:t>mvon</w:t>
-      </w:r>
-      <w:proofErr w:type="spellEnd"/>
-      <w:r>
-        <w:rPr>
-          <w:rFonts w:ascii="Consolas" w:hAnsi="Consolas"/>
-          <w:sz w:val="21"/>
-          <w:szCs w:val="21"/>
-        </w:rPr>
-        <w:t>"}</w:t>
+        <w:t xml:space="preserve">        "files.associations": {"*":"mvon"}</w:t>
       </w:r>
     </w:p>
     <w:p>
@@ -16172,8 +14265,6 @@
                 <w:lang w:val="en-ZA" w:eastAsia="en-ZA"/>
               </w:rPr>
             </w:pPr>
-            <w:proofErr w:type="spellStart"/>
-            <w:proofErr w:type="gramStart"/>
             <w:r>
               <w:rPr>
                 <w:rFonts w:asciiTheme="minorHAnsi" w:hAnsiTheme="minorHAnsi" w:cstheme="minorHAnsi"/>
@@ -16190,8 +14281,6 @@
               </w:rPr>
               <w:t>RemoteHost</w:t>
             </w:r>
-            <w:proofErr w:type="spellEnd"/>
-            <w:proofErr w:type="gramEnd"/>
           </w:p>
         </w:tc>
         <w:tc>
@@ -16276,8 +14365,6 @@
                 <w:lang w:val="en-ZA" w:eastAsia="en-ZA"/>
               </w:rPr>
             </w:pPr>
-            <w:proofErr w:type="spellStart"/>
-            <w:proofErr w:type="gramStart"/>
             <w:r>
               <w:rPr>
                 <w:rFonts w:asciiTheme="minorHAnsi" w:hAnsiTheme="minorHAnsi" w:cstheme="minorHAnsi"/>
@@ -16294,8 +14381,6 @@
               </w:rPr>
               <w:t>GatewayType</w:t>
             </w:r>
-            <w:proofErr w:type="spellEnd"/>
-            <w:proofErr w:type="gramEnd"/>
           </w:p>
         </w:tc>
         <w:tc>
@@ -16363,8 +14448,6 @@
                 <w:lang w:val="en-ZA" w:eastAsia="en-ZA"/>
               </w:rPr>
             </w:pPr>
-            <w:proofErr w:type="spellStart"/>
-            <w:proofErr w:type="gramStart"/>
             <w:r>
               <w:rPr>
                 <w:rFonts w:asciiTheme="minorHAnsi" w:hAnsiTheme="minorHAnsi" w:cstheme="minorHAnsi"/>
@@ -16381,8 +14464,6 @@
               </w:rPr>
               <w:t>UserName</w:t>
             </w:r>
-            <w:proofErr w:type="spellEnd"/>
-            <w:proofErr w:type="gramEnd"/>
           </w:p>
         </w:tc>
         <w:tc>
@@ -16399,7 +14480,6 @@
                 <w:szCs w:val="24"/>
               </w:rPr>
             </w:pPr>
-            <w:proofErr w:type="spellStart"/>
             <w:r>
               <w:rPr>
                 <w:rFonts w:asciiTheme="minorHAnsi" w:hAnsiTheme="minorHAnsi" w:cstheme="minorHAnsi"/>
@@ -16408,7 +14488,6 @@
               </w:rPr>
               <w:t>MyUserName</w:t>
             </w:r>
-            <w:proofErr w:type="spellEnd"/>
           </w:p>
         </w:tc>
         <w:tc>
@@ -16431,25 +14510,7 @@
                 <w:sz w:val="24"/>
                 <w:szCs w:val="24"/>
               </w:rPr>
-              <w:t xml:space="preserve">The </w:t>
-            </w:r>
-            <w:proofErr w:type="gramStart"/>
-            <w:r>
-              <w:rPr>
-                <w:rFonts w:asciiTheme="minorHAnsi" w:hAnsiTheme="minorHAnsi" w:cstheme="minorHAnsi"/>
-                <w:sz w:val="24"/>
-                <w:szCs w:val="24"/>
-              </w:rPr>
-              <w:t>User name</w:t>
-            </w:r>
-            <w:proofErr w:type="gramEnd"/>
-            <w:r>
-              <w:rPr>
-                <w:rFonts w:asciiTheme="minorHAnsi" w:hAnsiTheme="minorHAnsi" w:cstheme="minorHAnsi"/>
-                <w:sz w:val="24"/>
-                <w:szCs w:val="24"/>
-              </w:rPr>
-              <w:t xml:space="preserve"> to log in with</w:t>
+              <w:t>The User name to log in with</w:t>
             </w:r>
           </w:p>
         </w:tc>
@@ -16471,7 +14532,6 @@
                 <w:lang w:val="en-ZA" w:eastAsia="en-ZA"/>
               </w:rPr>
             </w:pPr>
-            <w:proofErr w:type="spellStart"/>
             <w:r>
               <w:rPr>
                 <w:rFonts w:asciiTheme="minorHAnsi" w:hAnsiTheme="minorHAnsi" w:cstheme="minorHAnsi"/>
@@ -16496,7 +14556,6 @@
               </w:rPr>
               <w:t>AccountPassword</w:t>
             </w:r>
-            <w:proofErr w:type="spellEnd"/>
           </w:p>
         </w:tc>
         <w:tc>
@@ -16689,18 +14748,8 @@
           <w:sz w:val="21"/>
           <w:szCs w:val="21"/>
         </w:rPr>
-        <w:t>    "folders</w:t>
-      </w:r>
-      <w:proofErr w:type="gramStart"/>
-      <w:r>
-        <w:rPr>
-          <w:rFonts w:ascii="Consolas" w:hAnsi="Consolas"/>
-          <w:sz w:val="21"/>
-          <w:szCs w:val="21"/>
-        </w:rPr>
-        <w:t>":[</w:t>
-      </w:r>
-      <w:proofErr w:type="gramEnd"/>
+        <w:t>    "folders":[</w:t>
+      </w:r>
     </w:p>
     <w:p>
       <w:pPr>
@@ -16739,27 +14788,8 @@
           <w:sz w:val="21"/>
           <w:szCs w:val="21"/>
         </w:rPr>
-        <w:t xml:space="preserve">            "</w:t>
-      </w:r>
-      <w:proofErr w:type="spellStart"/>
-      <w:r>
-        <w:rPr>
-          <w:rFonts w:ascii="Consolas" w:hAnsi="Consolas"/>
-          <w:sz w:val="21"/>
-          <w:szCs w:val="21"/>
-        </w:rPr>
-        <w:t>uri</w:t>
-      </w:r>
-      <w:proofErr w:type="spellEnd"/>
-      <w:r>
-        <w:rPr>
-          <w:rFonts w:ascii="Consolas" w:hAnsi="Consolas"/>
-          <w:sz w:val="21"/>
-          <w:szCs w:val="21"/>
-        </w:rPr>
-        <w:t>": "</w:t>
-      </w:r>
-      <w:proofErr w:type="spellStart"/>
+        <w:t xml:space="preserve">            "uri": "</w:t>
+      </w:r>
       <w:r>
         <w:rPr>
           <w:rFonts w:ascii="Consolas" w:hAnsi="Consolas"/>
@@ -16774,16 +14804,7 @@
           <w:sz w:val="21"/>
           <w:szCs w:val="21"/>
         </w:rPr>
-        <w:t>FS</w:t>
-      </w:r>
-      <w:proofErr w:type="spellEnd"/>
-      <w:r>
-        <w:rPr>
-          <w:rFonts w:ascii="Consolas" w:hAnsi="Consolas"/>
-          <w:sz w:val="21"/>
-          <w:szCs w:val="21"/>
-        </w:rPr>
-        <w:t>:/",</w:t>
+        <w:t>FS:/",</w:t>
       </w:r>
       <w:r>
         <w:rPr>
@@ -16935,27 +14956,7 @@
           <w:sz w:val="21"/>
           <w:szCs w:val="21"/>
         </w:rPr>
-        <w:t xml:space="preserve">        “</w:t>
-      </w:r>
-      <w:proofErr w:type="spellStart"/>
-      <w:proofErr w:type="gramStart"/>
-      <w:r>
-        <w:rPr>
-          <w:rFonts w:ascii="Consolas" w:hAnsi="Consolas"/>
-          <w:sz w:val="21"/>
-          <w:szCs w:val="21"/>
-        </w:rPr>
-        <w:t>mvon.RestPath</w:t>
-      </w:r>
-      <w:proofErr w:type="spellEnd"/>
-      <w:proofErr w:type="gramEnd"/>
-      <w:r>
-        <w:rPr>
-          <w:rFonts w:ascii="Consolas" w:hAnsi="Consolas"/>
-          <w:sz w:val="21"/>
-          <w:szCs w:val="21"/>
-        </w:rPr>
-        <w:t>”: “http://</w:t>
+        <w:t xml:space="preserve">        “mvon.RestPath”: “http://</w:t>
       </w:r>
       <w:r>
         <w:rPr>
@@ -16973,7 +14974,6 @@
         </w:rPr>
         <w:t>/</w:t>
       </w:r>
-      <w:proofErr w:type="spellStart"/>
       <w:r>
         <w:rPr>
           <w:rFonts w:ascii="Consolas" w:hAnsi="Consolas"/>
@@ -16982,7 +14982,6 @@
         </w:rPr>
         <w:t>mvonrest</w:t>
       </w:r>
-      <w:proofErr w:type="spellEnd"/>
       <w:r>
         <w:rPr>
           <w:rFonts w:ascii="Consolas" w:hAnsi="Consolas"/>
@@ -17009,17 +15008,7 @@
           <w:sz w:val="21"/>
           <w:szCs w:val="21"/>
         </w:rPr>
-        <w:t>        "</w:t>
-      </w:r>
-      <w:proofErr w:type="spellStart"/>
-      <w:proofErr w:type="gramStart"/>
-      <w:r>
-        <w:rPr>
-          <w:rFonts w:ascii="Consolas" w:hAnsi="Consolas"/>
-          <w:sz w:val="21"/>
-          <w:szCs w:val="21"/>
-        </w:rPr>
-        <w:t>mvon.</w:t>
+        <w:t>        "mvon.</w:t>
       </w:r>
       <w:r>
         <w:rPr>
@@ -17035,17 +15024,7 @@
           <w:sz w:val="21"/>
           <w:szCs w:val="21"/>
         </w:rPr>
-        <w:t>seGateway</w:t>
-      </w:r>
-      <w:proofErr w:type="spellEnd"/>
-      <w:proofErr w:type="gramEnd"/>
-      <w:r>
-        <w:rPr>
-          <w:rFonts w:ascii="Consolas" w:hAnsi="Consolas"/>
-          <w:sz w:val="21"/>
-          <w:szCs w:val="21"/>
-        </w:rPr>
-        <w:t xml:space="preserve">": </w:t>
+        <w:t xml:space="preserve">seGateway": </w:t>
       </w:r>
       <w:r>
         <w:rPr>
@@ -17105,45 +15084,15 @@
           <w:sz w:val="21"/>
           <w:szCs w:val="21"/>
         </w:rPr>
-        <w:t xml:space="preserve">        "</w:t>
-      </w:r>
-      <w:proofErr w:type="spellStart"/>
-      <w:proofErr w:type="gramStart"/>
-      <w:r>
-        <w:rPr>
-          <w:rFonts w:ascii="Consolas" w:hAnsi="Consolas"/>
-          <w:sz w:val="21"/>
-          <w:szCs w:val="21"/>
-        </w:rPr>
-        <w:t>mvon.UserName</w:t>
-      </w:r>
-      <w:proofErr w:type="spellEnd"/>
-      <w:proofErr w:type="gramEnd"/>
-      <w:r>
-        <w:rPr>
-          <w:rFonts w:ascii="Consolas" w:hAnsi="Consolas"/>
-          <w:sz w:val="21"/>
-          <w:szCs w:val="21"/>
-        </w:rPr>
-        <w:t>": "</w:t>
-      </w:r>
-      <w:proofErr w:type="spellStart"/>
-      <w:r>
-        <w:rPr>
-          <w:rFonts w:ascii="Consolas" w:hAnsi="Consolas"/>
-          <w:sz w:val="21"/>
-          <w:szCs w:val="21"/>
-        </w:rPr>
-        <w:t>MyUserName</w:t>
-      </w:r>
-      <w:proofErr w:type="spellEnd"/>
-      <w:r>
-        <w:rPr>
-          <w:rFonts w:ascii="Consolas" w:hAnsi="Consolas"/>
-          <w:sz w:val="21"/>
-          <w:szCs w:val="21"/>
-        </w:rPr>
-        <w:t xml:space="preserve"> </w:t>
+        <w:t xml:space="preserve">        "mvon.UserName": "</w:t>
+      </w:r>
+      <w:r>
+        <w:rPr>
+          <w:rFonts w:ascii="Consolas" w:hAnsi="Consolas"/>
+          <w:sz w:val="21"/>
+          <w:szCs w:val="21"/>
+        </w:rPr>
+        <w:t xml:space="preserve">MyUserName </w:t>
       </w:r>
       <w:r>
         <w:rPr>
@@ -17171,29 +15120,8 @@
           <w:sz w:val="21"/>
           <w:szCs w:val="21"/>
         </w:rPr>
-        <w:t>        "</w:t>
-      </w:r>
-      <w:proofErr w:type="spellStart"/>
-      <w:proofErr w:type="gramStart"/>
-      <w:r>
-        <w:rPr>
-          <w:rFonts w:ascii="Consolas" w:hAnsi="Consolas"/>
-          <w:sz w:val="21"/>
-          <w:szCs w:val="21"/>
-        </w:rPr>
-        <w:t>mvon.Password</w:t>
-      </w:r>
-      <w:proofErr w:type="spellEnd"/>
-      <w:proofErr w:type="gramEnd"/>
-      <w:r>
-        <w:rPr>
-          <w:rFonts w:ascii="Consolas" w:hAnsi="Consolas"/>
-          <w:sz w:val="21"/>
-          <w:szCs w:val="21"/>
-        </w:rPr>
-        <w:t>": "</w:t>
-      </w:r>
-      <w:proofErr w:type="spellStart"/>
+        <w:t>        "mvon.Password": "</w:t>
+      </w:r>
       <w:r>
         <w:rPr>
           <w:rFonts w:ascii="Consolas" w:hAnsi="Consolas"/>
@@ -17202,7 +15130,6 @@
         </w:rPr>
         <w:t>MyPassword</w:t>
       </w:r>
-      <w:proofErr w:type="spellEnd"/>
       <w:r>
         <w:rPr>
           <w:rFonts w:ascii="Consolas" w:hAnsi="Consolas"/>
@@ -17229,29 +15156,8 @@
           <w:sz w:val="21"/>
           <w:szCs w:val="21"/>
         </w:rPr>
-        <w:t>        "</w:t>
-      </w:r>
-      <w:proofErr w:type="spellStart"/>
-      <w:proofErr w:type="gramStart"/>
-      <w:r>
-        <w:rPr>
-          <w:rFonts w:ascii="Consolas" w:hAnsi="Consolas"/>
-          <w:sz w:val="21"/>
-          <w:szCs w:val="21"/>
-        </w:rPr>
-        <w:t>mvon.Account</w:t>
-      </w:r>
-      <w:proofErr w:type="spellEnd"/>
-      <w:proofErr w:type="gramEnd"/>
-      <w:r>
-        <w:rPr>
-          <w:rFonts w:ascii="Consolas" w:hAnsi="Consolas"/>
-          <w:sz w:val="21"/>
-          <w:szCs w:val="21"/>
-        </w:rPr>
-        <w:t>: "</w:t>
-      </w:r>
-      <w:proofErr w:type="spellStart"/>
+        <w:t>        "mvon.Account: "</w:t>
+      </w:r>
       <w:r>
         <w:rPr>
           <w:rFonts w:ascii="Consolas" w:hAnsi="Consolas"/>
@@ -17260,7 +15166,6 @@
         </w:rPr>
         <w:t>Netbasic</w:t>
       </w:r>
-      <w:proofErr w:type="spellEnd"/>
       <w:r>
         <w:rPr>
           <w:rFonts w:ascii="Consolas" w:hAnsi="Consolas"/>
@@ -17287,17 +15192,7 @@
           <w:sz w:val="21"/>
           <w:szCs w:val="21"/>
         </w:rPr>
-        <w:t>        "</w:t>
-      </w:r>
-      <w:proofErr w:type="spellStart"/>
-      <w:proofErr w:type="gramStart"/>
-      <w:r>
-        <w:rPr>
-          <w:rFonts w:ascii="Consolas" w:hAnsi="Consolas"/>
-          <w:sz w:val="21"/>
-          <w:szCs w:val="21"/>
-        </w:rPr>
-        <w:t>mvon.</w:t>
+        <w:t>        "mvon.</w:t>
       </w:r>
       <w:r>
         <w:rPr>
@@ -17307,8 +15202,6 @@
         </w:rPr>
         <w:t>RemoteDebug</w:t>
       </w:r>
-      <w:proofErr w:type="spellEnd"/>
-      <w:proofErr w:type="gramEnd"/>
       <w:r>
         <w:rPr>
           <w:rFonts w:ascii="Consolas" w:hAnsi="Consolas"/>
@@ -17351,45 +15244,7 @@
           <w:sz w:val="21"/>
           <w:szCs w:val="21"/>
         </w:rPr>
-        <w:t xml:space="preserve">        "</w:t>
-      </w:r>
-      <w:proofErr w:type="spellStart"/>
-      <w:proofErr w:type="gramStart"/>
-      <w:r>
-        <w:rPr>
-          <w:rFonts w:ascii="Consolas" w:hAnsi="Consolas"/>
-          <w:sz w:val="21"/>
-          <w:szCs w:val="21"/>
-        </w:rPr>
-        <w:t>files.associations</w:t>
-      </w:r>
-      <w:proofErr w:type="spellEnd"/>
-      <w:proofErr w:type="gramEnd"/>
-      <w:r>
-        <w:rPr>
-          <w:rFonts w:ascii="Consolas" w:hAnsi="Consolas"/>
-          <w:sz w:val="21"/>
-          <w:szCs w:val="21"/>
-        </w:rPr>
-        <w:t>": {"*":"</w:t>
-      </w:r>
-      <w:proofErr w:type="spellStart"/>
-      <w:r>
-        <w:rPr>
-          <w:rFonts w:ascii="Consolas" w:hAnsi="Consolas"/>
-          <w:sz w:val="21"/>
-          <w:szCs w:val="21"/>
-        </w:rPr>
-        <w:t>mvon</w:t>
-      </w:r>
-      <w:proofErr w:type="spellEnd"/>
-      <w:r>
-        <w:rPr>
-          <w:rFonts w:ascii="Consolas" w:hAnsi="Consolas"/>
-          <w:sz w:val="21"/>
-          <w:szCs w:val="21"/>
-        </w:rPr>
-        <w:t>"}</w:t>
+        <w:t xml:space="preserve">        "files.associations": {"*":"mvon"}</w:t>
       </w:r>
     </w:p>
     <w:p>
@@ -17629,34 +15484,7 @@
                   <w:sz w:val="24"/>
                   <w:szCs w:val="24"/>
                 </w:rPr>
-                <w:t>http://</w:t>
-              </w:r>
-              <w:r>
-                <w:rPr>
-                  <w:rStyle w:val="Hyperlink"/>
-                  <w:rFonts w:asciiTheme="minorHAnsi" w:hAnsiTheme="minorHAnsi" w:cstheme="minorHAnsi"/>
-                  <w:sz w:val="24"/>
-                  <w:szCs w:val="24"/>
-                </w:rPr>
-                <w:t>192.168.1.2</w:t>
-              </w:r>
-              <w:r>
-                <w:rPr>
-                  <w:rStyle w:val="Hyperlink"/>
-                  <w:rFonts w:asciiTheme="minorHAnsi" w:hAnsiTheme="minorHAnsi" w:cstheme="minorHAnsi"/>
-                  <w:sz w:val="24"/>
-                  <w:szCs w:val="24"/>
-                </w:rPr>
-                <w:t>/</w:t>
-              </w:r>
-              <w:r>
-                <w:rPr>
-                  <w:rStyle w:val="Hyperlink"/>
-                  <w:rFonts w:asciiTheme="minorHAnsi" w:hAnsiTheme="minorHAnsi" w:cstheme="minorHAnsi"/>
-                  <w:sz w:val="24"/>
-                  <w:szCs w:val="24"/>
-                </w:rPr>
-                <w:t>mvonrest</w:t>
+                <w:t>http://192.168.1.2/mvonrest</w:t>
               </w:r>
             </w:hyperlink>
           </w:p>
@@ -17760,39 +15588,7 @@
                 <w:sz w:val="24"/>
                 <w:szCs w:val="24"/>
               </w:rPr>
-              <w:t xml:space="preserve">Indicates that the gateway </w:t>
-            </w:r>
-            <w:r>
-              <w:rPr>
-                <w:rFonts w:asciiTheme="minorHAnsi" w:hAnsiTheme="minorHAnsi" w:cstheme="minorHAnsi"/>
-                <w:sz w:val="24"/>
-                <w:szCs w:val="24"/>
-              </w:rPr>
-              <w:t>is not</w:t>
-            </w:r>
-            <w:r>
-              <w:rPr>
-                <w:rFonts w:asciiTheme="minorHAnsi" w:hAnsiTheme="minorHAnsi" w:cstheme="minorHAnsi"/>
-                <w:sz w:val="24"/>
-                <w:szCs w:val="24"/>
-              </w:rPr>
-              <w:t xml:space="preserve"> </w:t>
-            </w:r>
-            <w:r>
-              <w:rPr>
-                <w:rFonts w:asciiTheme="minorHAnsi" w:hAnsiTheme="minorHAnsi" w:cstheme="minorHAnsi"/>
-                <w:sz w:val="24"/>
-                <w:szCs w:val="24"/>
-              </w:rPr>
-              <w:t>required and may be omitted from the configuration</w:t>
-            </w:r>
-            <w:r>
-              <w:rPr>
-                <w:rFonts w:asciiTheme="minorHAnsi" w:hAnsiTheme="minorHAnsi" w:cstheme="minorHAnsi"/>
-                <w:sz w:val="24"/>
-                <w:szCs w:val="24"/>
-              </w:rPr>
-              <w:t>.</w:t>
+              <w:t>Indicates that the gateway is not required and may be omitted from the configuration.</w:t>
             </w:r>
           </w:p>
         </w:tc>
@@ -17814,8 +15610,6 @@
                 <w:lang w:val="en-ZA" w:eastAsia="en-ZA"/>
               </w:rPr>
             </w:pPr>
-            <w:proofErr w:type="spellStart"/>
-            <w:proofErr w:type="gramStart"/>
             <w:r>
               <w:rPr>
                 <w:rFonts w:asciiTheme="minorHAnsi" w:hAnsiTheme="minorHAnsi" w:cstheme="minorHAnsi"/>
@@ -17832,8 +15626,6 @@
               </w:rPr>
               <w:t>UserName</w:t>
             </w:r>
-            <w:proofErr w:type="spellEnd"/>
-            <w:proofErr w:type="gramEnd"/>
           </w:p>
         </w:tc>
         <w:tc>
@@ -17850,7 +15642,6 @@
                 <w:szCs w:val="24"/>
               </w:rPr>
             </w:pPr>
-            <w:proofErr w:type="spellStart"/>
             <w:r>
               <w:rPr>
                 <w:rFonts w:asciiTheme="minorHAnsi" w:hAnsiTheme="minorHAnsi" w:cstheme="minorHAnsi"/>
@@ -17859,7 +15650,6 @@
               </w:rPr>
               <w:t>MyUserName</w:t>
             </w:r>
-            <w:proofErr w:type="spellEnd"/>
           </w:p>
         </w:tc>
         <w:tc>
@@ -17882,25 +15672,7 @@
                 <w:sz w:val="24"/>
                 <w:szCs w:val="24"/>
               </w:rPr>
-              <w:t xml:space="preserve">The </w:t>
-            </w:r>
-            <w:proofErr w:type="gramStart"/>
-            <w:r>
-              <w:rPr>
-                <w:rFonts w:asciiTheme="minorHAnsi" w:hAnsiTheme="minorHAnsi" w:cstheme="minorHAnsi"/>
-                <w:sz w:val="24"/>
-                <w:szCs w:val="24"/>
-              </w:rPr>
-              <w:t>User name</w:t>
-            </w:r>
-            <w:proofErr w:type="gramEnd"/>
-            <w:r>
-              <w:rPr>
-                <w:rFonts w:asciiTheme="minorHAnsi" w:hAnsiTheme="minorHAnsi" w:cstheme="minorHAnsi"/>
-                <w:sz w:val="24"/>
-                <w:szCs w:val="24"/>
-              </w:rPr>
-              <w:t xml:space="preserve"> to log in with</w:t>
+              <w:t>The User name to log in with</w:t>
             </w:r>
           </w:p>
         </w:tc>
@@ -17922,8 +15694,6 @@
                 <w:lang w:val="en-ZA" w:eastAsia="en-ZA"/>
               </w:rPr>
             </w:pPr>
-            <w:proofErr w:type="spellStart"/>
-            <w:proofErr w:type="gramStart"/>
             <w:r>
               <w:rPr>
                 <w:rFonts w:asciiTheme="minorHAnsi" w:hAnsiTheme="minorHAnsi" w:cstheme="minorHAnsi"/>
@@ -17948,8 +15718,6 @@
               </w:rPr>
               <w:t>Password</w:t>
             </w:r>
-            <w:proofErr w:type="spellEnd"/>
-            <w:proofErr w:type="gramEnd"/>
           </w:p>
         </w:tc>
         <w:tc>
@@ -18043,7 +15811,6 @@
                 <w:szCs w:val="24"/>
               </w:rPr>
             </w:pPr>
-            <w:proofErr w:type="spellStart"/>
             <w:r>
               <w:rPr>
                 <w:rFonts w:asciiTheme="minorHAnsi" w:hAnsiTheme="minorHAnsi" w:cstheme="minorHAnsi"/>
@@ -18052,7 +15819,6 @@
               </w:rPr>
               <w:t>Netbasic</w:t>
             </w:r>
-            <w:proofErr w:type="spellEnd"/>
           </w:p>
         </w:tc>
         <w:tc>
@@ -18541,18 +16307,8 @@
           <w:sz w:val="21"/>
           <w:szCs w:val="21"/>
         </w:rPr>
-        <w:t>    "folders</w:t>
-      </w:r>
-      <w:proofErr w:type="gramStart"/>
-      <w:r>
-        <w:rPr>
-          <w:rFonts w:ascii="Consolas" w:hAnsi="Consolas"/>
-          <w:sz w:val="21"/>
-          <w:szCs w:val="21"/>
-        </w:rPr>
-        <w:t>":[</w:t>
-      </w:r>
-      <w:proofErr w:type="gramEnd"/>
+        <w:t>    "folders":[</w:t>
+      </w:r>
     </w:p>
     <w:p>
       <w:pPr>
@@ -18591,59 +16347,23 @@
           <w:sz w:val="21"/>
           <w:szCs w:val="21"/>
         </w:rPr>
-        <w:t>            "</w:t>
-      </w:r>
-      <w:proofErr w:type="spellStart"/>
-      <w:r>
-        <w:rPr>
-          <w:rFonts w:ascii="Consolas" w:hAnsi="Consolas"/>
-          <w:sz w:val="21"/>
-          <w:szCs w:val="21"/>
-        </w:rPr>
-        <w:t>uri</w:t>
-      </w:r>
-      <w:proofErr w:type="spellEnd"/>
-      <w:r>
-        <w:rPr>
-          <w:rFonts w:ascii="Consolas" w:hAnsi="Consolas"/>
-          <w:sz w:val="21"/>
-          <w:szCs w:val="21"/>
-        </w:rPr>
-        <w:t xml:space="preserve">": </w:t>
-      </w:r>
-      <w:r>
-        <w:rPr>
-          <w:rFonts w:ascii="Consolas" w:hAnsi="Consolas"/>
-          <w:sz w:val="21"/>
-          <w:szCs w:val="21"/>
-        </w:rPr>
-        <w:t>"</w:t>
-      </w:r>
-      <w:proofErr w:type="spellStart"/>
-      <w:r>
-        <w:rPr>
-          <w:rFonts w:ascii="Consolas" w:hAnsi="Consolas"/>
-          <w:sz w:val="21"/>
-          <w:szCs w:val="21"/>
-        </w:rPr>
-        <w:t>Rest</w:t>
-      </w:r>
-      <w:r>
-        <w:rPr>
-          <w:rFonts w:ascii="Consolas" w:hAnsi="Consolas"/>
-          <w:sz w:val="21"/>
-          <w:szCs w:val="21"/>
-        </w:rPr>
-        <w:t>FS</w:t>
-      </w:r>
-      <w:proofErr w:type="spellEnd"/>
-      <w:r>
-        <w:rPr>
-          <w:rFonts w:ascii="Consolas" w:hAnsi="Consolas"/>
-          <w:sz w:val="21"/>
-          <w:szCs w:val="21"/>
-        </w:rPr>
-        <w:t>:/",</w:t>
+        <w:t xml:space="preserve">            "uri": </w:t>
+      </w:r>
+      <w:r>
+        <w:rPr>
+          <w:rFonts w:ascii="Consolas" w:hAnsi="Consolas"/>
+          <w:sz w:val="21"/>
+          <w:szCs w:val="21"/>
+        </w:rPr>
+        <w:t>"Rest</w:t>
+      </w:r>
+      <w:r>
+        <w:rPr>
+          <w:rFonts w:ascii="Consolas" w:hAnsi="Consolas"/>
+          <w:sz w:val="21"/>
+          <w:szCs w:val="21"/>
+        </w:rPr>
+        <w:t>FS:/",</w:t>
       </w:r>
     </w:p>
     <w:p>
@@ -18743,17 +16463,7 @@
           <w:sz w:val="21"/>
           <w:szCs w:val="21"/>
         </w:rPr>
-        <w:t>        "</w:t>
-      </w:r>
-      <w:proofErr w:type="spellStart"/>
-      <w:proofErr w:type="gramStart"/>
-      <w:r>
-        <w:rPr>
-          <w:rFonts w:ascii="Consolas" w:hAnsi="Consolas"/>
-          <w:sz w:val="21"/>
-          <w:szCs w:val="21"/>
-        </w:rPr>
-        <w:t>mvon.</w:t>
+        <w:t>        "mvon.</w:t>
       </w:r>
       <w:r>
         <w:rPr>
@@ -18763,8 +16473,6 @@
         </w:rPr>
         <w:t>RestPath</w:t>
       </w:r>
-      <w:proofErr w:type="spellEnd"/>
-      <w:proofErr w:type="gramEnd"/>
       <w:r>
         <w:rPr>
           <w:rFonts w:ascii="Consolas" w:hAnsi="Consolas"/>
@@ -18779,18 +16487,8 @@
           <w:sz w:val="21"/>
           <w:szCs w:val="21"/>
         </w:rPr>
-        <w:t>http://localhost/</w:t>
-      </w:r>
-      <w:proofErr w:type="spellStart"/>
-      <w:r>
-        <w:rPr>
-          <w:rFonts w:ascii="Consolas" w:hAnsi="Consolas"/>
-          <w:sz w:val="21"/>
-          <w:szCs w:val="21"/>
-        </w:rPr>
-        <w:t>mvonrest</w:t>
-      </w:r>
-      <w:proofErr w:type="spellEnd"/>
+        <w:t>http://localhost/mvonrest</w:t>
+      </w:r>
       <w:r>
         <w:rPr>
           <w:rFonts w:ascii="Consolas" w:hAnsi="Consolas"/>
@@ -18827,49 +16525,7 @@
           <w:sz w:val="21"/>
           <w:szCs w:val="21"/>
         </w:rPr>
-        <w:t>"</w:t>
-      </w:r>
-      <w:proofErr w:type="spellStart"/>
-      <w:proofErr w:type="gramStart"/>
-      <w:r>
-        <w:rPr>
-          <w:rFonts w:ascii="Consolas" w:hAnsi="Consolas"/>
-          <w:color w:val="FF0000"/>
-          <w:sz w:val="21"/>
-          <w:szCs w:val="21"/>
-        </w:rPr>
-        <w:t>files.associations</w:t>
-      </w:r>
-      <w:proofErr w:type="spellEnd"/>
-      <w:proofErr w:type="gramEnd"/>
-      <w:r>
-        <w:rPr>
-          <w:rFonts w:ascii="Consolas" w:hAnsi="Consolas"/>
-          <w:color w:val="FF0000"/>
-          <w:sz w:val="21"/>
-          <w:szCs w:val="21"/>
-        </w:rPr>
-        <w:t>": {"*":"</w:t>
-      </w:r>
-      <w:proofErr w:type="spellStart"/>
-      <w:r>
-        <w:rPr>
-          <w:rFonts w:ascii="Consolas" w:hAnsi="Consolas"/>
-          <w:color w:val="FF0000"/>
-          <w:sz w:val="21"/>
-          <w:szCs w:val="21"/>
-        </w:rPr>
-        <w:t>mvon</w:t>
-      </w:r>
-      <w:proofErr w:type="spellEnd"/>
-      <w:r>
-        <w:rPr>
-          <w:rFonts w:ascii="Consolas" w:hAnsi="Consolas"/>
-          <w:color w:val="FF0000"/>
-          <w:sz w:val="21"/>
-          <w:szCs w:val="21"/>
-        </w:rPr>
-        <w:t>"}</w:t>
+        <w:t>"files.associations": {"*":"mvon"}</w:t>
       </w:r>
     </w:p>
     <w:p>
@@ -19190,8 +16846,6 @@
                 <w:lang w:val="en-ZA" w:eastAsia="en-ZA"/>
               </w:rPr>
             </w:pPr>
-            <w:proofErr w:type="spellStart"/>
-            <w:proofErr w:type="gramStart"/>
             <w:r>
               <w:rPr>
                 <w:rFonts w:asciiTheme="minorHAnsi" w:hAnsiTheme="minorHAnsi" w:cstheme="minorHAnsi"/>
@@ -19200,8 +16854,6 @@
               </w:rPr>
               <w:t>mvon.indent</w:t>
             </w:r>
-            <w:proofErr w:type="spellEnd"/>
-            <w:proofErr w:type="gramEnd"/>
           </w:p>
         </w:tc>
         <w:tc>
@@ -19246,8 +16898,6 @@
                 <w:lang w:val="en-ZA" w:eastAsia="en-ZA"/>
               </w:rPr>
             </w:pPr>
-            <w:proofErr w:type="spellStart"/>
-            <w:proofErr w:type="gramStart"/>
             <w:r>
               <w:rPr>
                 <w:rFonts w:asciiTheme="minorHAnsi" w:hAnsiTheme="minorHAnsi" w:cstheme="minorHAnsi"/>
@@ -19256,8 +16906,6 @@
               </w:rPr>
               <w:t>mvon.useCamelCase</w:t>
             </w:r>
-            <w:proofErr w:type="spellEnd"/>
-            <w:proofErr w:type="gramEnd"/>
           </w:p>
         </w:tc>
         <w:tc>
@@ -19280,43 +16928,7 @@
                 <w:sz w:val="24"/>
                 <w:szCs w:val="24"/>
               </w:rPr>
-              <w:t xml:space="preserve">Use </w:t>
-            </w:r>
-            <w:proofErr w:type="spellStart"/>
-            <w:r>
-              <w:rPr>
-                <w:rFonts w:asciiTheme="minorHAnsi" w:hAnsiTheme="minorHAnsi" w:cstheme="minorHAnsi"/>
-                <w:sz w:val="24"/>
-                <w:szCs w:val="24"/>
-              </w:rPr>
-              <w:t>Camelcase</w:t>
-            </w:r>
-            <w:proofErr w:type="spellEnd"/>
-            <w:r>
-              <w:rPr>
-                <w:rFonts w:asciiTheme="minorHAnsi" w:hAnsiTheme="minorHAnsi" w:cstheme="minorHAnsi"/>
-                <w:sz w:val="24"/>
-                <w:szCs w:val="24"/>
-              </w:rPr>
-              <w:t xml:space="preserve"> for </w:t>
-            </w:r>
-            <w:proofErr w:type="spellStart"/>
-            <w:r>
-              <w:rPr>
-                <w:rFonts w:asciiTheme="minorHAnsi" w:hAnsiTheme="minorHAnsi" w:cstheme="minorHAnsi"/>
-                <w:sz w:val="24"/>
-                <w:szCs w:val="24"/>
-              </w:rPr>
-              <w:t>Intellisense</w:t>
-            </w:r>
-            <w:proofErr w:type="spellEnd"/>
-            <w:r>
-              <w:rPr>
-                <w:rFonts w:asciiTheme="minorHAnsi" w:hAnsiTheme="minorHAnsi" w:cstheme="minorHAnsi"/>
-                <w:sz w:val="24"/>
-                <w:szCs w:val="24"/>
-              </w:rPr>
-              <w:t xml:space="preserve"> keywords.</w:t>
+              <w:t>Use Camelcase for Intellisense keywords.</w:t>
             </w:r>
           </w:p>
         </w:tc>
@@ -19338,8 +16950,6 @@
                 <w:lang w:val="en-ZA" w:eastAsia="en-ZA"/>
               </w:rPr>
             </w:pPr>
-            <w:proofErr w:type="spellStart"/>
-            <w:proofErr w:type="gramStart"/>
             <w:r>
               <w:rPr>
                 <w:rFonts w:asciiTheme="minorHAnsi" w:hAnsiTheme="minorHAnsi" w:cstheme="minorHAnsi"/>
@@ -19348,8 +16958,6 @@
               </w:rPr>
               <w:t>mvon.ignoreGotoScope</w:t>
             </w:r>
-            <w:proofErr w:type="spellEnd"/>
-            <w:proofErr w:type="gramEnd"/>
           </w:p>
         </w:tc>
         <w:tc>
@@ -19372,25 +16980,7 @@
                 <w:sz w:val="24"/>
                 <w:szCs w:val="24"/>
               </w:rPr>
-              <w:t xml:space="preserve">The linter will not highlight </w:t>
-            </w:r>
-            <w:proofErr w:type="spellStart"/>
-            <w:r>
-              <w:rPr>
-                <w:rFonts w:asciiTheme="minorHAnsi" w:hAnsiTheme="minorHAnsi" w:cstheme="minorHAnsi"/>
-                <w:sz w:val="24"/>
-                <w:szCs w:val="24"/>
-              </w:rPr>
-              <w:t>goto</w:t>
-            </w:r>
-            <w:proofErr w:type="spellEnd"/>
-            <w:r>
-              <w:rPr>
-                <w:rFonts w:asciiTheme="minorHAnsi" w:hAnsiTheme="minorHAnsi" w:cstheme="minorHAnsi"/>
-                <w:sz w:val="24"/>
-                <w:szCs w:val="24"/>
-              </w:rPr>
-              <w:t xml:space="preserve"> that jump into the middle of loops.</w:t>
+              <w:t>The linter will not highlight goto that jump into the middle of loops.</w:t>
             </w:r>
           </w:p>
         </w:tc>
@@ -19412,8 +17002,6 @@
                 <w:lang w:val="en-ZA" w:eastAsia="en-ZA"/>
               </w:rPr>
             </w:pPr>
-            <w:proofErr w:type="spellStart"/>
-            <w:proofErr w:type="gramStart"/>
             <w:r>
               <w:rPr>
                 <w:rFonts w:asciiTheme="minorHAnsi" w:hAnsiTheme="minorHAnsi" w:cstheme="minorHAnsi"/>
@@ -19422,8 +17010,6 @@
               </w:rPr>
               <w:t>mvon.formattingEnabled</w:t>
             </w:r>
-            <w:proofErr w:type="spellEnd"/>
-            <w:proofErr w:type="gramEnd"/>
           </w:p>
         </w:tc>
         <w:tc>
@@ -20461,13 +18047,11 @@
         <w:pStyle w:val="Heading2"/>
       </w:pPr>
       <w:bookmarkStart w:id="28" w:name="_Toc19972223"/>
-      <w:proofErr w:type="spellStart"/>
       <w:r>
         <w:lastRenderedPageBreak/>
         <w:t>Intellisense</w:t>
       </w:r>
       <w:bookmarkEnd w:id="28"/>
-      <w:proofErr w:type="spellEnd"/>
     </w:p>
     <w:p>
       <w:pPr>
@@ -21212,37 +18796,12 @@
           <w:lang w:val="en-ZA" w:eastAsia="en-ZA"/>
         </w:rPr>
       </w:pPr>
-      <w:proofErr w:type="spellStart"/>
       <w:r>
         <w:rPr>
           <w:rFonts w:asciiTheme="minorHAnsi" w:hAnsiTheme="minorHAnsi" w:cstheme="minorHAnsi"/>
           <w:lang w:val="en-ZA" w:eastAsia="en-ZA"/>
         </w:rPr>
-        <w:t>Catalog</w:t>
-      </w:r>
-      <w:proofErr w:type="spellEnd"/>
-      <w:r>
-        <w:rPr>
-          <w:rFonts w:asciiTheme="minorHAnsi" w:hAnsiTheme="minorHAnsi" w:cstheme="minorHAnsi"/>
-          <w:lang w:val="en-ZA" w:eastAsia="en-ZA"/>
-        </w:rPr>
-        <w:t xml:space="preserve"> Basic Program – </w:t>
-      </w:r>
-      <w:proofErr w:type="spellStart"/>
-      <w:r>
-        <w:rPr>
-          <w:rFonts w:asciiTheme="minorHAnsi" w:hAnsiTheme="minorHAnsi" w:cstheme="minorHAnsi"/>
-          <w:lang w:val="en-ZA" w:eastAsia="en-ZA"/>
-        </w:rPr>
-        <w:t>catalogs</w:t>
-      </w:r>
-      <w:proofErr w:type="spellEnd"/>
-      <w:r>
-        <w:rPr>
-          <w:rFonts w:asciiTheme="minorHAnsi" w:hAnsiTheme="minorHAnsi" w:cstheme="minorHAnsi"/>
-          <w:lang w:val="en-ZA" w:eastAsia="en-ZA"/>
-        </w:rPr>
-        <w:t xml:space="preserve"> the BASIC program</w:t>
+        <w:t>Catalog Basic Program – catalogs the BASIC program</w:t>
       </w:r>
     </w:p>
     <w:p>
@@ -21819,11 +19378,24 @@
       <w:pStyle w:val="Header"/>
       <w:jc w:val="right"/>
     </w:pPr>
-    <w:fldSimple w:instr=" STYLEREF  &quot;Doc title 1&quot;  \* MERGEFORMAT ">
-      <w:r>
-        <w:t>Contents</w:t>
-      </w:r>
-    </w:fldSimple>
+    <w:r>
+      <w:fldChar w:fldCharType="begin"/>
+    </w:r>
+    <w:r>
+      <w:instrText xml:space="preserve"> STYLEREF </w:instrText>
+    </w:r>
+    <w:r>
+      <w:instrText xml:space="preserve"> "Doc title 1"  \* MERGEFORMAT </w:instrText>
+    </w:r>
+    <w:r>
+      <w:fldChar w:fldCharType="separate"/>
+    </w:r>
+    <w:r>
+      <w:t>Contents</w:t>
+    </w:r>
+    <w:r>
+      <w:fldChar w:fldCharType="end"/>
+    </w:r>
   </w:p>
 </w:hdr>
 </file>
@@ -21835,11 +19407,21 @@
       <w:pStyle w:val="Header"/>
       <w:jc w:val="right"/>
     </w:pPr>
-    <w:fldSimple w:instr=" STYLEREF  &quot;Heading 1&quot;  \* MERGEFORMAT ">
-      <w:r>
-        <w:t>MV Developer Features</w:t>
-      </w:r>
-    </w:fldSimple>
+    <w:r>
+      <w:fldChar w:fldCharType="begin"/>
+    </w:r>
+    <w:r>
+      <w:instrText xml:space="preserve"> STYLEREF  "Heading 1"  \* MERGEFORMAT </w:instrText>
+    </w:r>
+    <w:r>
+      <w:fldChar w:fldCharType="separate"/>
+    </w:r>
+    <w:r>
+      <w:t>Connecting to a MultiValue Server</w:t>
+    </w:r>
+    <w:r>
+      <w:fldChar w:fldCharType="end"/>
+    </w:r>
   </w:p>
   <w:p>
     <w:pPr>
@@ -21857,11 +19439,21 @@
       <w:pStyle w:val="Header"/>
       <w:jc w:val="right"/>
     </w:pPr>
-    <w:fldSimple w:instr=" STYLEREF  &quot;Heading 1&quot;  \* MERGEFORMAT ">
-      <w:r>
-        <w:t>Introduction</w:t>
-      </w:r>
-    </w:fldSimple>
+    <w:r>
+      <w:fldChar w:fldCharType="begin"/>
+    </w:r>
+    <w:r>
+      <w:instrText xml:space="preserve"> STYLEREF  "Heading 1"  \* MERGEFORMAT </w:instrText>
+    </w:r>
+    <w:r>
+      <w:fldChar w:fldCharType="separate"/>
+    </w:r>
+    <w:r>
+      <w:t>Introduction</w:t>
+    </w:r>
+    <w:r>
+      <w:fldChar w:fldCharType="end"/>
+    </w:r>
   </w:p>
 </w:hdr>
 </file>
@@ -25045,7 +22637,7 @@
 </file>
 
 <file path=customXml/itemProps1.xml><?xml version="1.0" encoding="utf-8"?>
-<ds:datastoreItem xmlns:ds="http://schemas.openxmlformats.org/officeDocument/2006/customXml" ds:itemID="{274513BC-D459-5A43-855B-683E5EDF3311}">
+<ds:datastoreItem xmlns:ds="http://schemas.openxmlformats.org/officeDocument/2006/customXml" ds:itemID="{64C2ED38-02D2-4445-8877-E0FD5C3003EB}">
   <ds:schemaRefs>
     <ds:schemaRef ds:uri="http://schemas.openxmlformats.org/officeDocument/2006/bibliography"/>
   </ds:schemaRefs>

</xml_diff>